<commit_message>
Finalized user documentation for General GUI & Control
</commit_message>
<xml_diff>
--- a/doc/user/control/General GUI & Control.docx
+++ b/doc/user/control/General GUI & Control.docx
@@ -487,7 +487,7 @@
             </w:rPr>
             <w:fldChar w:fldCharType="separate"/>
           </w:r>
-          <w:hyperlink w:anchor="_Toc359868838" w:history="1">
+          <w:hyperlink w:anchor="_Toc359937757" w:history="1">
             <w:r>
               <w:rPr>
                 <w:rStyle w:val="Hyperlink"/>
@@ -514,7 +514,7 @@
                 <w:noProof/>
                 <w:webHidden/>
               </w:rPr>
-              <w:instrText xml:space="preserve"> PAGEREF _Toc359868838 \h </w:instrText>
+              <w:instrText xml:space="preserve"> PAGEREF _Toc359937757 \h </w:instrText>
             </w:r>
             <w:r>
               <w:rPr>
@@ -534,7 +534,7 @@
                 <w:noProof/>
                 <w:webHidden/>
               </w:rPr>
-              <w:t>2</w:t>
+              <w:t>3</w:t>
             </w:r>
             <w:r>
               <w:rPr>
@@ -556,12 +556,81 @@
               <w:noProof/>
             </w:rPr>
           </w:pPr>
-          <w:hyperlink w:anchor="_Toc359868839" w:history="1">
+          <w:hyperlink w:anchor="_Toc359937758" w:history="1">
             <w:r>
               <w:rPr>
                 <w:rStyle w:val="Hyperlink"/>
                 <w:noProof/>
               </w:rPr>
+              <w:t>SYSTEM REQUIREMENTS</w:t>
+            </w:r>
+            <w:r>
+              <w:rPr>
+                <w:noProof/>
+                <w:webHidden/>
+              </w:rPr>
+              <w:tab/>
+            </w:r>
+            <w:r>
+              <w:rPr>
+                <w:noProof/>
+                <w:webHidden/>
+              </w:rPr>
+              <w:fldChar w:fldCharType="begin"/>
+            </w:r>
+            <w:r>
+              <w:rPr>
+                <w:noProof/>
+                <w:webHidden/>
+              </w:rPr>
+              <w:instrText xml:space="preserve"> PAGEREF _Toc359937758 \h </w:instrText>
+            </w:r>
+            <w:r>
+              <w:rPr>
+                <w:noProof/>
+                <w:webHidden/>
+              </w:rPr>
+            </w:r>
+            <w:r>
+              <w:rPr>
+                <w:noProof/>
+                <w:webHidden/>
+              </w:rPr>
+              <w:fldChar w:fldCharType="separate"/>
+            </w:r>
+            <w:r>
+              <w:rPr>
+                <w:noProof/>
+                <w:webHidden/>
+              </w:rPr>
+              <w:t>4</w:t>
+            </w:r>
+            <w:r>
+              <w:rPr>
+                <w:noProof/>
+                <w:webHidden/>
+              </w:rPr>
+              <w:fldChar w:fldCharType="end"/>
+            </w:r>
+          </w:hyperlink>
+        </w:p>
+        <w:p>
+          <w:pPr>
+            <w:pStyle w:val="TOC1"/>
+            <w:tabs>
+              <w:tab w:val="right" w:leader="dot" w:pos="9350"/>
+            </w:tabs>
+            <w:rPr>
+              <w:rFonts w:eastAsiaTheme="minorEastAsia"/>
+              <w:noProof/>
+            </w:rPr>
+          </w:pPr>
+          <w:hyperlink w:anchor="_Toc359937759" w:history="1">
+            <w:r>
+              <w:rPr>
+                <w:rStyle w:val="Hyperlink"/>
+                <w:noProof/>
+              </w:rPr>
               <w:t>GETTING STARTED</w:t>
             </w:r>
             <w:r>
@@ -583,7 +652,7 @@
                 <w:noProof/>
                 <w:webHidden/>
               </w:rPr>
-              <w:instrText xml:space="preserve"> PAGEREF _Toc359868839 \h </w:instrText>
+              <w:instrText xml:space="preserve"> PAGEREF _Toc359937759 \h </w:instrText>
             </w:r>
             <w:r>
               <w:rPr>
@@ -603,7 +672,76 @@
                 <w:noProof/>
                 <w:webHidden/>
               </w:rPr>
-              <w:t>3</w:t>
+              <w:t>4</w:t>
+            </w:r>
+            <w:r>
+              <w:rPr>
+                <w:noProof/>
+                <w:webHidden/>
+              </w:rPr>
+              <w:fldChar w:fldCharType="end"/>
+            </w:r>
+          </w:hyperlink>
+        </w:p>
+        <w:p>
+          <w:pPr>
+            <w:pStyle w:val="TOC1"/>
+            <w:tabs>
+              <w:tab w:val="right" w:leader="dot" w:pos="9350"/>
+            </w:tabs>
+            <w:rPr>
+              <w:rFonts w:eastAsiaTheme="minorEastAsia"/>
+              <w:noProof/>
+            </w:rPr>
+          </w:pPr>
+          <w:hyperlink w:anchor="_Toc359937760" w:history="1">
+            <w:r>
+              <w:rPr>
+                <w:rStyle w:val="Hyperlink"/>
+                <w:noProof/>
+              </w:rPr>
+              <w:t>MENUS</w:t>
+            </w:r>
+            <w:r>
+              <w:rPr>
+                <w:noProof/>
+                <w:webHidden/>
+              </w:rPr>
+              <w:tab/>
+            </w:r>
+            <w:r>
+              <w:rPr>
+                <w:noProof/>
+                <w:webHidden/>
+              </w:rPr>
+              <w:fldChar w:fldCharType="begin"/>
+            </w:r>
+            <w:r>
+              <w:rPr>
+                <w:noProof/>
+                <w:webHidden/>
+              </w:rPr>
+              <w:instrText xml:space="preserve"> PAGEREF _Toc359937760 \h </w:instrText>
+            </w:r>
+            <w:r>
+              <w:rPr>
+                <w:noProof/>
+                <w:webHidden/>
+              </w:rPr>
+            </w:r>
+            <w:r>
+              <w:rPr>
+                <w:noProof/>
+                <w:webHidden/>
+              </w:rPr>
+              <w:fldChar w:fldCharType="separate"/>
+            </w:r>
+            <w:r>
+              <w:rPr>
+                <w:noProof/>
+                <w:webHidden/>
+              </w:rPr>
+              <w:t>5</w:t>
             </w:r>
             <w:r>
               <w:rPr>
@@ -625,13 +763,13 @@
               <w:noProof/>
             </w:rPr>
           </w:pPr>
-          <w:hyperlink w:anchor="_Toc359868840" w:history="1">
+          <w:hyperlink w:anchor="_Toc359937761" w:history="1">
             <w:r>
               <w:rPr>
                 <w:rStyle w:val="Hyperlink"/>
                 <w:noProof/>
               </w:rPr>
-              <w:t>CREATING A WORKSPACE</w:t>
+              <w:t>FILE</w:t>
             </w:r>
             <w:r>
               <w:rPr>
@@ -652,7 +790,7 @@
                 <w:noProof/>
                 <w:webHidden/>
               </w:rPr>
-              <w:instrText xml:space="preserve"> PAGEREF _Toc359868840 \h </w:instrText>
+              <w:instrText xml:space="preserve"> PAGEREF _Toc359937761 \h </w:instrText>
             </w:r>
             <w:r>
               <w:rPr>
@@ -672,7 +810,352 @@
                 <w:noProof/>
                 <w:webHidden/>
               </w:rPr>
-              <w:t>3</w:t>
+              <w:t>5</w:t>
+            </w:r>
+            <w:r>
+              <w:rPr>
+                <w:noProof/>
+                <w:webHidden/>
+              </w:rPr>
+              <w:fldChar w:fldCharType="end"/>
+            </w:r>
+          </w:hyperlink>
+        </w:p>
+        <w:p>
+          <w:pPr>
+            <w:pStyle w:val="TOC3"/>
+            <w:tabs>
+              <w:tab w:val="right" w:leader="dot" w:pos="9350"/>
+            </w:tabs>
+            <w:rPr>
+              <w:rFonts w:eastAsiaTheme="minorEastAsia"/>
+              <w:noProof/>
+            </w:rPr>
+          </w:pPr>
+          <w:hyperlink w:anchor="_Toc359937762" w:history="1">
+            <w:r>
+              <w:rPr>
+                <w:rStyle w:val="Hyperlink"/>
+                <w:noProof/>
+              </w:rPr>
+              <w:t>NEW WORKSPACE</w:t>
+            </w:r>
+            <w:r>
+              <w:rPr>
+                <w:noProof/>
+                <w:webHidden/>
+              </w:rPr>
+              <w:tab/>
+            </w:r>
+            <w:r>
+              <w:rPr>
+                <w:noProof/>
+                <w:webHidden/>
+              </w:rPr>
+              <w:fldChar w:fldCharType="begin"/>
+            </w:r>
+            <w:r>
+              <w:rPr>
+                <w:noProof/>
+                <w:webHidden/>
+              </w:rPr>
+              <w:instrText xml:space="preserve"> PAGEREF _Toc359937762 \h </w:instrText>
+            </w:r>
+            <w:r>
+              <w:rPr>
+                <w:noProof/>
+                <w:webHidden/>
+              </w:rPr>
+            </w:r>
+            <w:r>
+              <w:rPr>
+                <w:noProof/>
+                <w:webHidden/>
+              </w:rPr>
+              <w:fldChar w:fldCharType="separate"/>
+            </w:r>
+            <w:r>
+              <w:rPr>
+                <w:noProof/>
+                <w:webHidden/>
+              </w:rPr>
+              <w:t>6</w:t>
+            </w:r>
+            <w:r>
+              <w:rPr>
+                <w:noProof/>
+                <w:webHidden/>
+              </w:rPr>
+              <w:fldChar w:fldCharType="end"/>
+            </w:r>
+          </w:hyperlink>
+        </w:p>
+        <w:p>
+          <w:pPr>
+            <w:pStyle w:val="TOC3"/>
+            <w:tabs>
+              <w:tab w:val="right" w:leader="dot" w:pos="9350"/>
+            </w:tabs>
+            <w:rPr>
+              <w:rFonts w:eastAsiaTheme="minorEastAsia"/>
+              <w:noProof/>
+            </w:rPr>
+          </w:pPr>
+          <w:hyperlink w:anchor="_Toc359937763" w:history="1">
+            <w:r>
+              <w:rPr>
+                <w:rStyle w:val="Hyperlink"/>
+                <w:noProof/>
+              </w:rPr>
+              <w:t>OPEN WORKSPACE</w:t>
+            </w:r>
+            <w:r>
+              <w:rPr>
+                <w:noProof/>
+                <w:webHidden/>
+              </w:rPr>
+              <w:tab/>
+            </w:r>
+            <w:r>
+              <w:rPr>
+                <w:noProof/>
+                <w:webHidden/>
+              </w:rPr>
+              <w:fldChar w:fldCharType="begin"/>
+            </w:r>
+            <w:r>
+              <w:rPr>
+                <w:noProof/>
+                <w:webHidden/>
+              </w:rPr>
+              <w:instrText xml:space="preserve"> PAGEREF _Toc359937763 \h </w:instrText>
+            </w:r>
+            <w:r>
+              <w:rPr>
+                <w:noProof/>
+                <w:webHidden/>
+              </w:rPr>
+            </w:r>
+            <w:r>
+              <w:rPr>
+                <w:noProof/>
+                <w:webHidden/>
+              </w:rPr>
+              <w:fldChar w:fldCharType="separate"/>
+            </w:r>
+            <w:r>
+              <w:rPr>
+                <w:noProof/>
+                <w:webHidden/>
+              </w:rPr>
+              <w:t>7</w:t>
+            </w:r>
+            <w:r>
+              <w:rPr>
+                <w:noProof/>
+                <w:webHidden/>
+              </w:rPr>
+              <w:fldChar w:fldCharType="end"/>
+            </w:r>
+          </w:hyperlink>
+        </w:p>
+        <w:p>
+          <w:pPr>
+            <w:pStyle w:val="TOC3"/>
+            <w:tabs>
+              <w:tab w:val="right" w:leader="dot" w:pos="9350"/>
+            </w:tabs>
+            <w:rPr>
+              <w:rFonts w:eastAsiaTheme="minorEastAsia"/>
+              <w:noProof/>
+            </w:rPr>
+          </w:pPr>
+          <w:hyperlink w:anchor="_Toc359937764" w:history="1">
+            <w:r>
+              <w:rPr>
+                <w:rStyle w:val="Hyperlink"/>
+                <w:noProof/>
+              </w:rPr>
+              <w:t>SAVE WORKSPACE</w:t>
+            </w:r>
+            <w:r>
+              <w:rPr>
+                <w:noProof/>
+                <w:webHidden/>
+              </w:rPr>
+              <w:tab/>
+            </w:r>
+            <w:r>
+              <w:rPr>
+                <w:noProof/>
+                <w:webHidden/>
+              </w:rPr>
+              <w:fldChar w:fldCharType="begin"/>
+            </w:r>
+            <w:r>
+              <w:rPr>
+                <w:noProof/>
+                <w:webHidden/>
+              </w:rPr>
+              <w:instrText xml:space="preserve"> PAGEREF _Toc359937764 \h </w:instrText>
+            </w:r>
+            <w:r>
+              <w:rPr>
+                <w:noProof/>
+                <w:webHidden/>
+              </w:rPr>
+            </w:r>
+            <w:r>
+              <w:rPr>
+                <w:noProof/>
+                <w:webHidden/>
+              </w:rPr>
+              <w:fldChar w:fldCharType="separate"/>
+            </w:r>
+            <w:r>
+              <w:rPr>
+                <w:noProof/>
+                <w:webHidden/>
+              </w:rPr>
+              <w:t>8</w:t>
+            </w:r>
+            <w:r>
+              <w:rPr>
+                <w:noProof/>
+                <w:webHidden/>
+              </w:rPr>
+              <w:fldChar w:fldCharType="end"/>
+            </w:r>
+          </w:hyperlink>
+        </w:p>
+        <w:p>
+          <w:pPr>
+            <w:pStyle w:val="TOC3"/>
+            <w:tabs>
+              <w:tab w:val="right" w:leader="dot" w:pos="9350"/>
+            </w:tabs>
+            <w:rPr>
+              <w:rFonts w:eastAsiaTheme="minorEastAsia"/>
+              <w:noProof/>
+            </w:rPr>
+          </w:pPr>
+          <w:hyperlink w:anchor="_Toc359937765" w:history="1">
+            <w:r>
+              <w:rPr>
+                <w:rStyle w:val="Hyperlink"/>
+                <w:noProof/>
+              </w:rPr>
+              <w:t>CLOSE WORKSPACE</w:t>
+            </w:r>
+            <w:r>
+              <w:rPr>
+                <w:noProof/>
+                <w:webHidden/>
+              </w:rPr>
+              <w:tab/>
+            </w:r>
+            <w:r>
+              <w:rPr>
+                <w:noProof/>
+                <w:webHidden/>
+              </w:rPr>
+              <w:fldChar w:fldCharType="begin"/>
+            </w:r>
+            <w:r>
+              <w:rPr>
+                <w:noProof/>
+                <w:webHidden/>
+              </w:rPr>
+              <w:instrText xml:space="preserve"> PAGEREF _Toc359937765 \h </w:instrText>
+            </w:r>
+            <w:r>
+              <w:rPr>
+                <w:noProof/>
+                <w:webHidden/>
+              </w:rPr>
+            </w:r>
+            <w:r>
+              <w:rPr>
+                <w:noProof/>
+                <w:webHidden/>
+              </w:rPr>
+              <w:fldChar w:fldCharType="separate"/>
+            </w:r>
+            <w:r>
+              <w:rPr>
+                <w:noProof/>
+                <w:webHidden/>
+              </w:rPr>
+              <w:t>9</w:t>
+            </w:r>
+            <w:r>
+              <w:rPr>
+                <w:noProof/>
+                <w:webHidden/>
+              </w:rPr>
+              <w:fldChar w:fldCharType="end"/>
+            </w:r>
+          </w:hyperlink>
+        </w:p>
+        <w:p>
+          <w:pPr>
+            <w:pStyle w:val="TOC3"/>
+            <w:tabs>
+              <w:tab w:val="right" w:leader="dot" w:pos="9350"/>
+            </w:tabs>
+            <w:rPr>
+              <w:rFonts w:eastAsiaTheme="minorEastAsia"/>
+              <w:noProof/>
+            </w:rPr>
+          </w:pPr>
+          <w:hyperlink w:anchor="_Toc359937766" w:history="1">
+            <w:r>
+              <w:rPr>
+                <w:rStyle w:val="Hyperlink"/>
+                <w:noProof/>
+              </w:rPr>
+              <w:t>EXIT</w:t>
+            </w:r>
+            <w:r>
+              <w:rPr>
+                <w:noProof/>
+                <w:webHidden/>
+              </w:rPr>
+              <w:tab/>
+            </w:r>
+            <w:r>
+              <w:rPr>
+                <w:noProof/>
+                <w:webHidden/>
+              </w:rPr>
+              <w:fldChar w:fldCharType="begin"/>
+            </w:r>
+            <w:r>
+              <w:rPr>
+                <w:noProof/>
+                <w:webHidden/>
+              </w:rPr>
+              <w:instrText xml:space="preserve"> PAGEREF _Toc359937766 \h </w:instrText>
+            </w:r>
+            <w:r>
+              <w:rPr>
+                <w:noProof/>
+                <w:webHidden/>
+              </w:rPr>
+            </w:r>
+            <w:r>
+              <w:rPr>
+                <w:noProof/>
+                <w:webHidden/>
+              </w:rPr>
+              <w:fldChar w:fldCharType="separate"/>
+            </w:r>
+            <w:r>
+              <w:rPr>
+                <w:noProof/>
+                <w:webHidden/>
+              </w:rPr>
+              <w:t>9</w:t>
             </w:r>
             <w:r>
               <w:rPr>
@@ -694,13 +1177,13 @@
               <w:noProof/>
             </w:rPr>
           </w:pPr>
-          <w:hyperlink w:anchor="_Toc359868841" w:history="1">
+          <w:hyperlink w:anchor="_Toc359937767" w:history="1">
             <w:r>
               <w:rPr>
                 <w:rStyle w:val="Hyperlink"/>
                 <w:noProof/>
               </w:rPr>
-              <w:t>SAVING A WORKSPACE</w:t>
+              <w:t>DEFINE</w:t>
             </w:r>
             <w:r>
               <w:rPr>
@@ -721,7 +1204,7 @@
                 <w:noProof/>
                 <w:webHidden/>
               </w:rPr>
-              <w:instrText xml:space="preserve"> PAGEREF _Toc359868841 \h </w:instrText>
+              <w:instrText xml:space="preserve"> PAGEREF _Toc359937767 \h </w:instrText>
             </w:r>
             <w:r>
               <w:rPr>
@@ -741,7 +1224,283 @@
                 <w:noProof/>
                 <w:webHidden/>
               </w:rPr>
-              <w:t>4</w:t>
+              <w:t>10</w:t>
+            </w:r>
+            <w:r>
+              <w:rPr>
+                <w:noProof/>
+                <w:webHidden/>
+              </w:rPr>
+              <w:fldChar w:fldCharType="end"/>
+            </w:r>
+          </w:hyperlink>
+        </w:p>
+        <w:p>
+          <w:pPr>
+            <w:pStyle w:val="TOC3"/>
+            <w:tabs>
+              <w:tab w:val="right" w:leader="dot" w:pos="9350"/>
+            </w:tabs>
+            <w:rPr>
+              <w:rFonts w:eastAsiaTheme="minorEastAsia"/>
+              <w:noProof/>
+            </w:rPr>
+          </w:pPr>
+          <w:hyperlink w:anchor="_Toc359937768" w:history="1">
+            <w:r>
+              <w:rPr>
+                <w:rStyle w:val="Hyperlink"/>
+                <w:noProof/>
+              </w:rPr>
+              <w:t>Define architecture</w:t>
+            </w:r>
+            <w:r>
+              <w:rPr>
+                <w:noProof/>
+                <w:webHidden/>
+              </w:rPr>
+              <w:tab/>
+            </w:r>
+            <w:r>
+              <w:rPr>
+                <w:noProof/>
+                <w:webHidden/>
+              </w:rPr>
+              <w:fldChar w:fldCharType="begin"/>
+            </w:r>
+            <w:r>
+              <w:rPr>
+                <w:noProof/>
+                <w:webHidden/>
+              </w:rPr>
+              <w:instrText xml:space="preserve"> PAGEREF _Toc359937768 \h </w:instrText>
+            </w:r>
+            <w:r>
+              <w:rPr>
+                <w:noProof/>
+                <w:webHidden/>
+              </w:rPr>
+            </w:r>
+            <w:r>
+              <w:rPr>
+                <w:noProof/>
+                <w:webHidden/>
+              </w:rPr>
+              <w:fldChar w:fldCharType="separate"/>
+            </w:r>
+            <w:r>
+              <w:rPr>
+                <w:noProof/>
+                <w:webHidden/>
+              </w:rPr>
+              <w:t>10</w:t>
+            </w:r>
+            <w:r>
+              <w:rPr>
+                <w:noProof/>
+                <w:webHidden/>
+              </w:rPr>
+              <w:fldChar w:fldCharType="end"/>
+            </w:r>
+          </w:hyperlink>
+        </w:p>
+        <w:p>
+          <w:pPr>
+            <w:pStyle w:val="TOC3"/>
+            <w:tabs>
+              <w:tab w:val="right" w:leader="dot" w:pos="9350"/>
+            </w:tabs>
+            <w:rPr>
+              <w:rFonts w:eastAsiaTheme="minorEastAsia"/>
+              <w:noProof/>
+            </w:rPr>
+          </w:pPr>
+          <w:hyperlink w:anchor="_Toc359937769" w:history="1">
+            <w:r>
+              <w:rPr>
+                <w:rStyle w:val="Hyperlink"/>
+                <w:noProof/>
+              </w:rPr>
+              <w:t>Define architecture diagram</w:t>
+            </w:r>
+            <w:r>
+              <w:rPr>
+                <w:noProof/>
+                <w:webHidden/>
+              </w:rPr>
+              <w:tab/>
+            </w:r>
+            <w:r>
+              <w:rPr>
+                <w:noProof/>
+                <w:webHidden/>
+              </w:rPr>
+              <w:fldChar w:fldCharType="begin"/>
+            </w:r>
+            <w:r>
+              <w:rPr>
+                <w:noProof/>
+                <w:webHidden/>
+              </w:rPr>
+              <w:instrText xml:space="preserve"> PAGEREF _Toc359937769 \h </w:instrText>
+            </w:r>
+            <w:r>
+              <w:rPr>
+                <w:noProof/>
+                <w:webHidden/>
+              </w:rPr>
+            </w:r>
+            <w:r>
+              <w:rPr>
+                <w:noProof/>
+                <w:webHidden/>
+              </w:rPr>
+              <w:fldChar w:fldCharType="separate"/>
+            </w:r>
+            <w:r>
+              <w:rPr>
+                <w:noProof/>
+                <w:webHidden/>
+              </w:rPr>
+              <w:t>10</w:t>
+            </w:r>
+            <w:r>
+              <w:rPr>
+                <w:noProof/>
+                <w:webHidden/>
+              </w:rPr>
+              <w:fldChar w:fldCharType="end"/>
+            </w:r>
+          </w:hyperlink>
+        </w:p>
+        <w:p>
+          <w:pPr>
+            <w:pStyle w:val="TOC3"/>
+            <w:tabs>
+              <w:tab w:val="right" w:leader="dot" w:pos="9350"/>
+            </w:tabs>
+            <w:rPr>
+              <w:rFonts w:eastAsiaTheme="minorEastAsia"/>
+              <w:noProof/>
+            </w:rPr>
+          </w:pPr>
+          <w:hyperlink w:anchor="_Toc359937770" w:history="1">
+            <w:r>
+              <w:rPr>
+                <w:rStyle w:val="Hyperlink"/>
+                <w:noProof/>
+              </w:rPr>
+              <w:t>Import architecture</w:t>
+            </w:r>
+            <w:r>
+              <w:rPr>
+                <w:noProof/>
+                <w:webHidden/>
+              </w:rPr>
+              <w:tab/>
+            </w:r>
+            <w:r>
+              <w:rPr>
+                <w:noProof/>
+                <w:webHidden/>
+              </w:rPr>
+              <w:fldChar w:fldCharType="begin"/>
+            </w:r>
+            <w:r>
+              <w:rPr>
+                <w:noProof/>
+                <w:webHidden/>
+              </w:rPr>
+              <w:instrText xml:space="preserve"> PAGEREF _Toc359937770 \h </w:instrText>
+            </w:r>
+            <w:r>
+              <w:rPr>
+                <w:noProof/>
+                <w:webHidden/>
+              </w:rPr>
+            </w:r>
+            <w:r>
+              <w:rPr>
+                <w:noProof/>
+                <w:webHidden/>
+              </w:rPr>
+              <w:fldChar w:fldCharType="separate"/>
+            </w:r>
+            <w:r>
+              <w:rPr>
+                <w:noProof/>
+                <w:webHidden/>
+              </w:rPr>
+              <w:t>10</w:t>
+            </w:r>
+            <w:r>
+              <w:rPr>
+                <w:noProof/>
+                <w:webHidden/>
+              </w:rPr>
+              <w:fldChar w:fldCharType="end"/>
+            </w:r>
+          </w:hyperlink>
+        </w:p>
+        <w:p>
+          <w:pPr>
+            <w:pStyle w:val="TOC3"/>
+            <w:tabs>
+              <w:tab w:val="right" w:leader="dot" w:pos="9350"/>
+            </w:tabs>
+            <w:rPr>
+              <w:rFonts w:eastAsiaTheme="minorEastAsia"/>
+              <w:noProof/>
+            </w:rPr>
+          </w:pPr>
+          <w:hyperlink w:anchor="_Toc359937771" w:history="1">
+            <w:r>
+              <w:rPr>
+                <w:rStyle w:val="Hyperlink"/>
+                <w:noProof/>
+              </w:rPr>
+              <w:t>Export architecture</w:t>
+            </w:r>
+            <w:r>
+              <w:rPr>
+                <w:noProof/>
+                <w:webHidden/>
+              </w:rPr>
+              <w:tab/>
+            </w:r>
+            <w:r>
+              <w:rPr>
+                <w:noProof/>
+                <w:webHidden/>
+              </w:rPr>
+              <w:fldChar w:fldCharType="begin"/>
+            </w:r>
+            <w:r>
+              <w:rPr>
+                <w:noProof/>
+                <w:webHidden/>
+              </w:rPr>
+              <w:instrText xml:space="preserve"> PAGEREF _Toc359937771 \h </w:instrText>
+            </w:r>
+            <w:r>
+              <w:rPr>
+                <w:noProof/>
+                <w:webHidden/>
+              </w:rPr>
+            </w:r>
+            <w:r>
+              <w:rPr>
+                <w:noProof/>
+                <w:webHidden/>
+              </w:rPr>
+              <w:fldChar w:fldCharType="separate"/>
+            </w:r>
+            <w:r>
+              <w:rPr>
+                <w:noProof/>
+                <w:webHidden/>
+              </w:rPr>
+              <w:t>10</w:t>
             </w:r>
             <w:r>
               <w:rPr>
@@ -763,13 +1522,13 @@
               <w:noProof/>
             </w:rPr>
           </w:pPr>
-          <w:hyperlink w:anchor="_Toc359868842" w:history="1">
+          <w:hyperlink w:anchor="_Toc359937772" w:history="1">
             <w:r>
               <w:rPr>
                 <w:rStyle w:val="Hyperlink"/>
                 <w:noProof/>
               </w:rPr>
-              <w:t>OPENING A WORKSPACE</w:t>
+              <w:t>ANALYSE</w:t>
             </w:r>
             <w:r>
               <w:rPr>
@@ -790,7 +1549,7 @@
                 <w:noProof/>
                 <w:webHidden/>
               </w:rPr>
-              <w:instrText xml:space="preserve"> PAGEREF _Toc359868842 \h </w:instrText>
+              <w:instrText xml:space="preserve"> PAGEREF _Toc359937772 \h </w:instrText>
             </w:r>
             <w:r>
               <w:rPr>
@@ -810,7 +1569,904 @@
                 <w:noProof/>
                 <w:webHidden/>
               </w:rPr>
-              <w:t>5</w:t>
+              <w:t>11</w:t>
+            </w:r>
+            <w:r>
+              <w:rPr>
+                <w:noProof/>
+                <w:webHidden/>
+              </w:rPr>
+              <w:fldChar w:fldCharType="end"/>
+            </w:r>
+          </w:hyperlink>
+        </w:p>
+        <w:p>
+          <w:pPr>
+            <w:pStyle w:val="TOC3"/>
+            <w:tabs>
+              <w:tab w:val="right" w:leader="dot" w:pos="9350"/>
+            </w:tabs>
+            <w:rPr>
+              <w:rFonts w:eastAsiaTheme="minorEastAsia"/>
+              <w:noProof/>
+            </w:rPr>
+          </w:pPr>
+          <w:hyperlink w:anchor="_Toc359937773" w:history="1">
+            <w:r>
+              <w:rPr>
+                <w:rStyle w:val="Hyperlink"/>
+                <w:noProof/>
+              </w:rPr>
+              <w:t>Application properties</w:t>
+            </w:r>
+            <w:r>
+              <w:rPr>
+                <w:noProof/>
+                <w:webHidden/>
+              </w:rPr>
+              <w:tab/>
+            </w:r>
+            <w:r>
+              <w:rPr>
+                <w:noProof/>
+                <w:webHidden/>
+              </w:rPr>
+              <w:fldChar w:fldCharType="begin"/>
+            </w:r>
+            <w:r>
+              <w:rPr>
+                <w:noProof/>
+                <w:webHidden/>
+              </w:rPr>
+              <w:instrText xml:space="preserve"> PAGEREF _Toc359937773 \h </w:instrText>
+            </w:r>
+            <w:r>
+              <w:rPr>
+                <w:noProof/>
+                <w:webHidden/>
+              </w:rPr>
+            </w:r>
+            <w:r>
+              <w:rPr>
+                <w:noProof/>
+                <w:webHidden/>
+              </w:rPr>
+              <w:fldChar w:fldCharType="separate"/>
+            </w:r>
+            <w:r>
+              <w:rPr>
+                <w:noProof/>
+                <w:webHidden/>
+              </w:rPr>
+              <w:t>11</w:t>
+            </w:r>
+            <w:r>
+              <w:rPr>
+                <w:noProof/>
+                <w:webHidden/>
+              </w:rPr>
+              <w:fldChar w:fldCharType="end"/>
+            </w:r>
+          </w:hyperlink>
+        </w:p>
+        <w:p>
+          <w:pPr>
+            <w:pStyle w:val="TOC3"/>
+            <w:tabs>
+              <w:tab w:val="right" w:leader="dot" w:pos="9350"/>
+            </w:tabs>
+            <w:rPr>
+              <w:rFonts w:eastAsiaTheme="minorEastAsia"/>
+              <w:noProof/>
+            </w:rPr>
+          </w:pPr>
+          <w:hyperlink w:anchor="_Toc359937774" w:history="1">
+            <w:r>
+              <w:rPr>
+                <w:rStyle w:val="Hyperlink"/>
+                <w:noProof/>
+              </w:rPr>
+              <w:t>Analyse application</w:t>
+            </w:r>
+            <w:r>
+              <w:rPr>
+                <w:noProof/>
+                <w:webHidden/>
+              </w:rPr>
+              <w:tab/>
+            </w:r>
+            <w:r>
+              <w:rPr>
+                <w:noProof/>
+                <w:webHidden/>
+              </w:rPr>
+              <w:fldChar w:fldCharType="begin"/>
+            </w:r>
+            <w:r>
+              <w:rPr>
+                <w:noProof/>
+                <w:webHidden/>
+              </w:rPr>
+              <w:instrText xml:space="preserve"> PAGEREF _Toc359937774 \h </w:instrText>
+            </w:r>
+            <w:r>
+              <w:rPr>
+                <w:noProof/>
+                <w:webHidden/>
+              </w:rPr>
+            </w:r>
+            <w:r>
+              <w:rPr>
+                <w:noProof/>
+                <w:webHidden/>
+              </w:rPr>
+              <w:fldChar w:fldCharType="separate"/>
+            </w:r>
+            <w:r>
+              <w:rPr>
+                <w:noProof/>
+                <w:webHidden/>
+              </w:rPr>
+              <w:t>12</w:t>
+            </w:r>
+            <w:r>
+              <w:rPr>
+                <w:noProof/>
+                <w:webHidden/>
+              </w:rPr>
+              <w:fldChar w:fldCharType="end"/>
+            </w:r>
+          </w:hyperlink>
+        </w:p>
+        <w:p>
+          <w:pPr>
+            <w:pStyle w:val="TOC3"/>
+            <w:tabs>
+              <w:tab w:val="right" w:leader="dot" w:pos="9350"/>
+            </w:tabs>
+            <w:rPr>
+              <w:rFonts w:eastAsiaTheme="minorEastAsia"/>
+              <w:noProof/>
+            </w:rPr>
+          </w:pPr>
+          <w:hyperlink w:anchor="_Toc359937775" w:history="1">
+            <w:r>
+              <w:rPr>
+                <w:rStyle w:val="Hyperlink"/>
+                <w:noProof/>
+              </w:rPr>
+              <w:t>Analysed application overview</w:t>
+            </w:r>
+            <w:r>
+              <w:rPr>
+                <w:noProof/>
+                <w:webHidden/>
+              </w:rPr>
+              <w:tab/>
+            </w:r>
+            <w:r>
+              <w:rPr>
+                <w:noProof/>
+                <w:webHidden/>
+              </w:rPr>
+              <w:fldChar w:fldCharType="begin"/>
+            </w:r>
+            <w:r>
+              <w:rPr>
+                <w:noProof/>
+                <w:webHidden/>
+              </w:rPr>
+              <w:instrText xml:space="preserve"> PAGEREF _Toc359937775 \h </w:instrText>
+            </w:r>
+            <w:r>
+              <w:rPr>
+                <w:noProof/>
+                <w:webHidden/>
+              </w:rPr>
+            </w:r>
+            <w:r>
+              <w:rPr>
+                <w:noProof/>
+                <w:webHidden/>
+              </w:rPr>
+              <w:fldChar w:fldCharType="separate"/>
+            </w:r>
+            <w:r>
+              <w:rPr>
+                <w:noProof/>
+                <w:webHidden/>
+              </w:rPr>
+              <w:t>12</w:t>
+            </w:r>
+            <w:r>
+              <w:rPr>
+                <w:noProof/>
+                <w:webHidden/>
+              </w:rPr>
+              <w:fldChar w:fldCharType="end"/>
+            </w:r>
+          </w:hyperlink>
+        </w:p>
+        <w:p>
+          <w:pPr>
+            <w:pStyle w:val="TOC3"/>
+            <w:tabs>
+              <w:tab w:val="right" w:leader="dot" w:pos="9350"/>
+            </w:tabs>
+            <w:rPr>
+              <w:rFonts w:eastAsiaTheme="minorEastAsia"/>
+              <w:noProof/>
+            </w:rPr>
+          </w:pPr>
+          <w:hyperlink w:anchor="_Toc359937776" w:history="1">
+            <w:r>
+              <w:rPr>
+                <w:rStyle w:val="Hyperlink"/>
+                <w:noProof/>
+              </w:rPr>
+              <w:t>ANALYSIS HISTORY</w:t>
+            </w:r>
+            <w:r>
+              <w:rPr>
+                <w:noProof/>
+                <w:webHidden/>
+              </w:rPr>
+              <w:tab/>
+            </w:r>
+            <w:r>
+              <w:rPr>
+                <w:noProof/>
+                <w:webHidden/>
+              </w:rPr>
+              <w:fldChar w:fldCharType="begin"/>
+            </w:r>
+            <w:r>
+              <w:rPr>
+                <w:noProof/>
+                <w:webHidden/>
+              </w:rPr>
+              <w:instrText xml:space="preserve"> PAGEREF _Toc359937776 \h </w:instrText>
+            </w:r>
+            <w:r>
+              <w:rPr>
+                <w:noProof/>
+                <w:webHidden/>
+              </w:rPr>
+            </w:r>
+            <w:r>
+              <w:rPr>
+                <w:noProof/>
+                <w:webHidden/>
+              </w:rPr>
+              <w:fldChar w:fldCharType="separate"/>
+            </w:r>
+            <w:r>
+              <w:rPr>
+                <w:noProof/>
+                <w:webHidden/>
+              </w:rPr>
+              <w:t>12</w:t>
+            </w:r>
+            <w:r>
+              <w:rPr>
+                <w:noProof/>
+                <w:webHidden/>
+              </w:rPr>
+              <w:fldChar w:fldCharType="end"/>
+            </w:r>
+          </w:hyperlink>
+        </w:p>
+        <w:p>
+          <w:pPr>
+            <w:pStyle w:val="TOC3"/>
+            <w:tabs>
+              <w:tab w:val="right" w:leader="dot" w:pos="9350"/>
+            </w:tabs>
+            <w:rPr>
+              <w:rFonts w:eastAsiaTheme="minorEastAsia"/>
+              <w:noProof/>
+            </w:rPr>
+          </w:pPr>
+          <w:hyperlink w:anchor="_Toc359937777" w:history="1">
+            <w:r>
+              <w:rPr>
+                <w:rStyle w:val="Hyperlink"/>
+                <w:noProof/>
+              </w:rPr>
+              <w:t>Analysed architecture diagram</w:t>
+            </w:r>
+            <w:r>
+              <w:rPr>
+                <w:noProof/>
+                <w:webHidden/>
+              </w:rPr>
+              <w:tab/>
+            </w:r>
+            <w:r>
+              <w:rPr>
+                <w:noProof/>
+                <w:webHidden/>
+              </w:rPr>
+              <w:fldChar w:fldCharType="begin"/>
+            </w:r>
+            <w:r>
+              <w:rPr>
+                <w:noProof/>
+                <w:webHidden/>
+              </w:rPr>
+              <w:instrText xml:space="preserve"> PAGEREF _Toc359937777 \h </w:instrText>
+            </w:r>
+            <w:r>
+              <w:rPr>
+                <w:noProof/>
+                <w:webHidden/>
+              </w:rPr>
+            </w:r>
+            <w:r>
+              <w:rPr>
+                <w:noProof/>
+                <w:webHidden/>
+              </w:rPr>
+              <w:fldChar w:fldCharType="separate"/>
+            </w:r>
+            <w:r>
+              <w:rPr>
+                <w:noProof/>
+                <w:webHidden/>
+              </w:rPr>
+              <w:t>12</w:t>
+            </w:r>
+            <w:r>
+              <w:rPr>
+                <w:noProof/>
+                <w:webHidden/>
+              </w:rPr>
+              <w:fldChar w:fldCharType="end"/>
+            </w:r>
+          </w:hyperlink>
+        </w:p>
+        <w:p>
+          <w:pPr>
+            <w:pStyle w:val="TOC2"/>
+            <w:tabs>
+              <w:tab w:val="right" w:leader="dot" w:pos="9350"/>
+            </w:tabs>
+            <w:rPr>
+              <w:rFonts w:eastAsiaTheme="minorEastAsia"/>
+              <w:noProof/>
+            </w:rPr>
+          </w:pPr>
+          <w:hyperlink w:anchor="_Toc359937778" w:history="1">
+            <w:r>
+              <w:rPr>
+                <w:rStyle w:val="Hyperlink"/>
+                <w:noProof/>
+              </w:rPr>
+              <w:t>VALIDATE</w:t>
+            </w:r>
+            <w:r>
+              <w:rPr>
+                <w:noProof/>
+                <w:webHidden/>
+              </w:rPr>
+              <w:tab/>
+            </w:r>
+            <w:r>
+              <w:rPr>
+                <w:noProof/>
+                <w:webHidden/>
+              </w:rPr>
+              <w:fldChar w:fldCharType="begin"/>
+            </w:r>
+            <w:r>
+              <w:rPr>
+                <w:noProof/>
+                <w:webHidden/>
+              </w:rPr>
+              <w:instrText xml:space="preserve"> PAGEREF _Toc359937778 \h </w:instrText>
+            </w:r>
+            <w:r>
+              <w:rPr>
+                <w:noProof/>
+                <w:webHidden/>
+              </w:rPr>
+            </w:r>
+            <w:r>
+              <w:rPr>
+                <w:noProof/>
+                <w:webHidden/>
+              </w:rPr>
+              <w:fldChar w:fldCharType="separate"/>
+            </w:r>
+            <w:r>
+              <w:rPr>
+                <w:noProof/>
+                <w:webHidden/>
+              </w:rPr>
+              <w:t>13</w:t>
+            </w:r>
+            <w:r>
+              <w:rPr>
+                <w:noProof/>
+                <w:webHidden/>
+              </w:rPr>
+              <w:fldChar w:fldCharType="end"/>
+            </w:r>
+          </w:hyperlink>
+        </w:p>
+        <w:p>
+          <w:pPr>
+            <w:pStyle w:val="TOC3"/>
+            <w:tabs>
+              <w:tab w:val="right" w:leader="dot" w:pos="9350"/>
+            </w:tabs>
+            <w:rPr>
+              <w:rFonts w:eastAsiaTheme="minorEastAsia"/>
+              <w:noProof/>
+            </w:rPr>
+          </w:pPr>
+          <w:hyperlink w:anchor="_Toc359937779" w:history="1">
+            <w:r>
+              <w:rPr>
+                <w:rStyle w:val="Hyperlink"/>
+                <w:noProof/>
+              </w:rPr>
+              <w:t>Validate now</w:t>
+            </w:r>
+            <w:r>
+              <w:rPr>
+                <w:noProof/>
+                <w:webHidden/>
+              </w:rPr>
+              <w:tab/>
+            </w:r>
+            <w:r>
+              <w:rPr>
+                <w:noProof/>
+                <w:webHidden/>
+              </w:rPr>
+              <w:fldChar w:fldCharType="begin"/>
+            </w:r>
+            <w:r>
+              <w:rPr>
+                <w:noProof/>
+                <w:webHidden/>
+              </w:rPr>
+              <w:instrText xml:space="preserve"> PAGEREF _Toc359937779 \h </w:instrText>
+            </w:r>
+            <w:r>
+              <w:rPr>
+                <w:noProof/>
+                <w:webHidden/>
+              </w:rPr>
+            </w:r>
+            <w:r>
+              <w:rPr>
+                <w:noProof/>
+                <w:webHidden/>
+              </w:rPr>
+              <w:fldChar w:fldCharType="separate"/>
+            </w:r>
+            <w:r>
+              <w:rPr>
+                <w:noProof/>
+                <w:webHidden/>
+              </w:rPr>
+              <w:t>13</w:t>
+            </w:r>
+            <w:r>
+              <w:rPr>
+                <w:noProof/>
+                <w:webHidden/>
+              </w:rPr>
+              <w:fldChar w:fldCharType="end"/>
+            </w:r>
+          </w:hyperlink>
+        </w:p>
+        <w:p>
+          <w:pPr>
+            <w:pStyle w:val="TOC3"/>
+            <w:tabs>
+              <w:tab w:val="right" w:leader="dot" w:pos="9350"/>
+            </w:tabs>
+            <w:rPr>
+              <w:rFonts w:eastAsiaTheme="minorEastAsia"/>
+              <w:noProof/>
+            </w:rPr>
+          </w:pPr>
+          <w:hyperlink w:anchor="_Toc359937780" w:history="1">
+            <w:r>
+              <w:rPr>
+                <w:rStyle w:val="Hyperlink"/>
+                <w:noProof/>
+              </w:rPr>
+              <w:t>Violation report</w:t>
+            </w:r>
+            <w:r>
+              <w:rPr>
+                <w:noProof/>
+                <w:webHidden/>
+              </w:rPr>
+              <w:tab/>
+            </w:r>
+            <w:r>
+              <w:rPr>
+                <w:noProof/>
+                <w:webHidden/>
+              </w:rPr>
+              <w:fldChar w:fldCharType="begin"/>
+            </w:r>
+            <w:r>
+              <w:rPr>
+                <w:noProof/>
+                <w:webHidden/>
+              </w:rPr>
+              <w:instrText xml:space="preserve"> PAGEREF _Toc359937780 \h </w:instrText>
+            </w:r>
+            <w:r>
+              <w:rPr>
+                <w:noProof/>
+                <w:webHidden/>
+              </w:rPr>
+            </w:r>
+            <w:r>
+              <w:rPr>
+                <w:noProof/>
+                <w:webHidden/>
+              </w:rPr>
+              <w:fldChar w:fldCharType="separate"/>
+            </w:r>
+            <w:r>
+              <w:rPr>
+                <w:noProof/>
+                <w:webHidden/>
+              </w:rPr>
+              <w:t>13</w:t>
+            </w:r>
+            <w:r>
+              <w:rPr>
+                <w:noProof/>
+                <w:webHidden/>
+              </w:rPr>
+              <w:fldChar w:fldCharType="end"/>
+            </w:r>
+          </w:hyperlink>
+        </w:p>
+        <w:p>
+          <w:pPr>
+            <w:pStyle w:val="TOC2"/>
+            <w:tabs>
+              <w:tab w:val="right" w:leader="dot" w:pos="9350"/>
+            </w:tabs>
+            <w:rPr>
+              <w:rFonts w:eastAsiaTheme="minorEastAsia"/>
+              <w:noProof/>
+            </w:rPr>
+          </w:pPr>
+          <w:hyperlink w:anchor="_Toc359937781" w:history="1">
+            <w:r>
+              <w:rPr>
+                <w:rStyle w:val="Hyperlink"/>
+                <w:noProof/>
+              </w:rPr>
+              <w:t>TOOLS</w:t>
+            </w:r>
+            <w:r>
+              <w:rPr>
+                <w:noProof/>
+                <w:webHidden/>
+              </w:rPr>
+              <w:tab/>
+            </w:r>
+            <w:r>
+              <w:rPr>
+                <w:noProof/>
+                <w:webHidden/>
+              </w:rPr>
+              <w:fldChar w:fldCharType="begin"/>
+            </w:r>
+            <w:r>
+              <w:rPr>
+                <w:noProof/>
+                <w:webHidden/>
+              </w:rPr>
+              <w:instrText xml:space="preserve"> PAGEREF _Toc359937781 \h </w:instrText>
+            </w:r>
+            <w:r>
+              <w:rPr>
+                <w:noProof/>
+                <w:webHidden/>
+              </w:rPr>
+            </w:r>
+            <w:r>
+              <w:rPr>
+                <w:noProof/>
+                <w:webHidden/>
+              </w:rPr>
+              <w:fldChar w:fldCharType="separate"/>
+            </w:r>
+            <w:r>
+              <w:rPr>
+                <w:noProof/>
+                <w:webHidden/>
+              </w:rPr>
+              <w:t>14</w:t>
+            </w:r>
+            <w:r>
+              <w:rPr>
+                <w:noProof/>
+                <w:webHidden/>
+              </w:rPr>
+              <w:fldChar w:fldCharType="end"/>
+            </w:r>
+          </w:hyperlink>
+        </w:p>
+        <w:p>
+          <w:pPr>
+            <w:pStyle w:val="TOC3"/>
+            <w:tabs>
+              <w:tab w:val="right" w:leader="dot" w:pos="9350"/>
+            </w:tabs>
+            <w:rPr>
+              <w:rFonts w:eastAsiaTheme="minorEastAsia"/>
+              <w:noProof/>
+            </w:rPr>
+          </w:pPr>
+          <w:hyperlink w:anchor="_Toc359937782" w:history="1">
+            <w:r>
+              <w:rPr>
+                <w:rStyle w:val="Hyperlink"/>
+                <w:noProof/>
+              </w:rPr>
+              <w:t>OPTIONS</w:t>
+            </w:r>
+            <w:r>
+              <w:rPr>
+                <w:noProof/>
+                <w:webHidden/>
+              </w:rPr>
+              <w:tab/>
+            </w:r>
+            <w:r>
+              <w:rPr>
+                <w:noProof/>
+                <w:webHidden/>
+              </w:rPr>
+              <w:fldChar w:fldCharType="begin"/>
+            </w:r>
+            <w:r>
+              <w:rPr>
+                <w:noProof/>
+                <w:webHidden/>
+              </w:rPr>
+              <w:instrText xml:space="preserve"> PAGEREF _Toc359937782 \h </w:instrText>
+            </w:r>
+            <w:r>
+              <w:rPr>
+                <w:noProof/>
+                <w:webHidden/>
+              </w:rPr>
+            </w:r>
+            <w:r>
+              <w:rPr>
+                <w:noProof/>
+                <w:webHidden/>
+              </w:rPr>
+              <w:fldChar w:fldCharType="separate"/>
+            </w:r>
+            <w:r>
+              <w:rPr>
+                <w:noProof/>
+                <w:webHidden/>
+              </w:rPr>
+              <w:t>14</w:t>
+            </w:r>
+            <w:r>
+              <w:rPr>
+                <w:noProof/>
+                <w:webHidden/>
+              </w:rPr>
+              <w:fldChar w:fldCharType="end"/>
+            </w:r>
+          </w:hyperlink>
+        </w:p>
+        <w:p>
+          <w:pPr>
+            <w:pStyle w:val="TOC2"/>
+            <w:tabs>
+              <w:tab w:val="right" w:leader="dot" w:pos="9350"/>
+            </w:tabs>
+            <w:rPr>
+              <w:rFonts w:eastAsiaTheme="minorEastAsia"/>
+              <w:noProof/>
+            </w:rPr>
+          </w:pPr>
+          <w:hyperlink w:anchor="_Toc359937783" w:history="1">
+            <w:r>
+              <w:rPr>
+                <w:rStyle w:val="Hyperlink"/>
+                <w:noProof/>
+              </w:rPr>
+              <w:t>HELP</w:t>
+            </w:r>
+            <w:r>
+              <w:rPr>
+                <w:noProof/>
+                <w:webHidden/>
+              </w:rPr>
+              <w:tab/>
+            </w:r>
+            <w:r>
+              <w:rPr>
+                <w:noProof/>
+                <w:webHidden/>
+              </w:rPr>
+              <w:fldChar w:fldCharType="begin"/>
+            </w:r>
+            <w:r>
+              <w:rPr>
+                <w:noProof/>
+                <w:webHidden/>
+              </w:rPr>
+              <w:instrText xml:space="preserve"> PAGEREF _Toc359937783 \h </w:instrText>
+            </w:r>
+            <w:r>
+              <w:rPr>
+                <w:noProof/>
+                <w:webHidden/>
+              </w:rPr>
+            </w:r>
+            <w:r>
+              <w:rPr>
+                <w:noProof/>
+                <w:webHidden/>
+              </w:rPr>
+              <w:fldChar w:fldCharType="separate"/>
+            </w:r>
+            <w:r>
+              <w:rPr>
+                <w:noProof/>
+                <w:webHidden/>
+              </w:rPr>
+              <w:t>15</w:t>
+            </w:r>
+            <w:r>
+              <w:rPr>
+                <w:noProof/>
+                <w:webHidden/>
+              </w:rPr>
+              <w:fldChar w:fldCharType="end"/>
+            </w:r>
+          </w:hyperlink>
+        </w:p>
+        <w:p>
+          <w:pPr>
+            <w:pStyle w:val="TOC3"/>
+            <w:tabs>
+              <w:tab w:val="right" w:leader="dot" w:pos="9350"/>
+            </w:tabs>
+            <w:rPr>
+              <w:rFonts w:eastAsiaTheme="minorEastAsia"/>
+              <w:noProof/>
+            </w:rPr>
+          </w:pPr>
+          <w:hyperlink w:anchor="_Toc359937784" w:history="1">
+            <w:r>
+              <w:rPr>
+                <w:rStyle w:val="Hyperlink"/>
+                <w:noProof/>
+              </w:rPr>
+              <w:t>ABOUT HUSACCT</w:t>
+            </w:r>
+            <w:r>
+              <w:rPr>
+                <w:noProof/>
+                <w:webHidden/>
+              </w:rPr>
+              <w:tab/>
+            </w:r>
+            <w:r>
+              <w:rPr>
+                <w:noProof/>
+                <w:webHidden/>
+              </w:rPr>
+              <w:fldChar w:fldCharType="begin"/>
+            </w:r>
+            <w:r>
+              <w:rPr>
+                <w:noProof/>
+                <w:webHidden/>
+              </w:rPr>
+              <w:instrText xml:space="preserve"> PAGEREF _Toc359937784 \h </w:instrText>
+            </w:r>
+            <w:r>
+              <w:rPr>
+                <w:noProof/>
+                <w:webHidden/>
+              </w:rPr>
+            </w:r>
+            <w:r>
+              <w:rPr>
+                <w:noProof/>
+                <w:webHidden/>
+              </w:rPr>
+              <w:fldChar w:fldCharType="separate"/>
+            </w:r>
+            <w:r>
+              <w:rPr>
+                <w:noProof/>
+                <w:webHidden/>
+              </w:rPr>
+              <w:t>15</w:t>
+            </w:r>
+            <w:r>
+              <w:rPr>
+                <w:noProof/>
+                <w:webHidden/>
+              </w:rPr>
+              <w:fldChar w:fldCharType="end"/>
+            </w:r>
+          </w:hyperlink>
+        </w:p>
+        <w:p>
+          <w:pPr>
+            <w:pStyle w:val="TOC3"/>
+            <w:tabs>
+              <w:tab w:val="right" w:leader="dot" w:pos="9350"/>
+            </w:tabs>
+            <w:rPr>
+              <w:rFonts w:eastAsiaTheme="minorEastAsia"/>
+              <w:noProof/>
+            </w:rPr>
+          </w:pPr>
+          <w:hyperlink w:anchor="_Toc359937785" w:history="1">
+            <w:r>
+              <w:rPr>
+                <w:rStyle w:val="Hyperlink"/>
+                <w:noProof/>
+              </w:rPr>
+              <w:t>DOCUMENTATION/HELP</w:t>
+            </w:r>
+            <w:r>
+              <w:rPr>
+                <w:noProof/>
+                <w:webHidden/>
+              </w:rPr>
+              <w:tab/>
+            </w:r>
+            <w:r>
+              <w:rPr>
+                <w:noProof/>
+                <w:webHidden/>
+              </w:rPr>
+              <w:fldChar w:fldCharType="begin"/>
+            </w:r>
+            <w:r>
+              <w:rPr>
+                <w:noProof/>
+                <w:webHidden/>
+              </w:rPr>
+              <w:instrText xml:space="preserve"> PAGEREF _Toc359937785 \h </w:instrText>
+            </w:r>
+            <w:r>
+              <w:rPr>
+                <w:noProof/>
+                <w:webHidden/>
+              </w:rPr>
+            </w:r>
+            <w:r>
+              <w:rPr>
+                <w:noProof/>
+                <w:webHidden/>
+              </w:rPr>
+              <w:fldChar w:fldCharType="separate"/>
+            </w:r>
+            <w:r>
+              <w:rPr>
+                <w:noProof/>
+                <w:webHidden/>
+              </w:rPr>
+              <w:t>15</w:t>
             </w:r>
             <w:r>
               <w:rPr>
@@ -832,13 +2488,13 @@
               <w:noProof/>
             </w:rPr>
           </w:pPr>
-          <w:hyperlink w:anchor="_Toc359868843" w:history="1">
+          <w:hyperlink w:anchor="_Toc359937786" w:history="1">
             <w:r>
               <w:rPr>
                 <w:rStyle w:val="Hyperlink"/>
                 <w:noProof/>
               </w:rPr>
-              <w:t>APPLICATION ANALYSIS HISTORY</w:t>
+              <w:t>TOOLBAR</w:t>
             </w:r>
             <w:r>
               <w:rPr>
@@ -859,7 +2515,7 @@
                 <w:noProof/>
                 <w:webHidden/>
               </w:rPr>
-              <w:instrText xml:space="preserve"> PAGEREF _Toc359868843 \h </w:instrText>
+              <w:instrText xml:space="preserve"> PAGEREF _Toc359937786 \h </w:instrText>
             </w:r>
             <w:r>
               <w:rPr>
@@ -879,7 +2535,7 @@
                 <w:noProof/>
                 <w:webHidden/>
               </w:rPr>
-              <w:t>6</w:t>
+              <w:t>16</w:t>
             </w:r>
             <w:r>
               <w:rPr>
@@ -901,12 +2557,81 @@
               <w:noProof/>
             </w:rPr>
           </w:pPr>
-          <w:hyperlink w:anchor="_Toc359868844" w:history="1">
+          <w:hyperlink w:anchor="_Toc359937787" w:history="1">
             <w:r>
               <w:rPr>
                 <w:rStyle w:val="Hyperlink"/>
                 <w:noProof/>
               </w:rPr>
+              <w:t>Taskbar</w:t>
+            </w:r>
+            <w:r>
+              <w:rPr>
+                <w:noProof/>
+                <w:webHidden/>
+              </w:rPr>
+              <w:tab/>
+            </w:r>
+            <w:r>
+              <w:rPr>
+                <w:noProof/>
+                <w:webHidden/>
+              </w:rPr>
+              <w:fldChar w:fldCharType="begin"/>
+            </w:r>
+            <w:r>
+              <w:rPr>
+                <w:noProof/>
+                <w:webHidden/>
+              </w:rPr>
+              <w:instrText xml:space="preserve"> PAGEREF _Toc359937787 \h </w:instrText>
+            </w:r>
+            <w:r>
+              <w:rPr>
+                <w:noProof/>
+                <w:webHidden/>
+              </w:rPr>
+            </w:r>
+            <w:r>
+              <w:rPr>
+                <w:noProof/>
+                <w:webHidden/>
+              </w:rPr>
+              <w:fldChar w:fldCharType="separate"/>
+            </w:r>
+            <w:r>
+              <w:rPr>
+                <w:noProof/>
+                <w:webHidden/>
+              </w:rPr>
+              <w:t>17</w:t>
+            </w:r>
+            <w:r>
+              <w:rPr>
+                <w:noProof/>
+                <w:webHidden/>
+              </w:rPr>
+              <w:fldChar w:fldCharType="end"/>
+            </w:r>
+          </w:hyperlink>
+        </w:p>
+        <w:p>
+          <w:pPr>
+            <w:pStyle w:val="TOC1"/>
+            <w:tabs>
+              <w:tab w:val="right" w:leader="dot" w:pos="9350"/>
+            </w:tabs>
+            <w:rPr>
+              <w:rFonts w:eastAsiaTheme="minorEastAsia"/>
+              <w:noProof/>
+            </w:rPr>
+          </w:pPr>
+          <w:hyperlink w:anchor="_Toc359937788" w:history="1">
+            <w:r>
+              <w:rPr>
+                <w:rStyle w:val="Hyperlink"/>
+                <w:noProof/>
+              </w:rPr>
               <w:t>ACTION LOG</w:t>
             </w:r>
             <w:r>
@@ -928,7 +2653,7 @@
                 <w:noProof/>
                 <w:webHidden/>
               </w:rPr>
-              <w:instrText xml:space="preserve"> PAGEREF _Toc359868844 \h </w:instrText>
+              <w:instrText xml:space="preserve"> PAGEREF _Toc359937788 \h </w:instrText>
             </w:r>
             <w:r>
               <w:rPr>
@@ -948,7 +2673,7 @@
                 <w:noProof/>
                 <w:webHidden/>
               </w:rPr>
-              <w:t>7</w:t>
+              <w:t>18</w:t>
             </w:r>
             <w:r>
               <w:rPr>
@@ -997,7 +2722,7 @@
           <w:color w:val="ED0010"/>
         </w:rPr>
       </w:pPr>
-      <w:bookmarkStart w:id="0" w:name="_Toc359868838"/>
+      <w:bookmarkStart w:id="0" w:name="_Toc359937757"/>
       <w:r>
         <w:rPr>
           <w:color w:val="ED0010"/>
@@ -1011,7 +2736,16 @@
       <w:bookmarkStart w:id="1" w:name="_GoBack"/>
       <w:bookmarkEnd w:id="1"/>
       <w:r>
-        <w:t>This document will contain the user documentation regarding the general graphical user interface and control of HUSACCT.</w:t>
+        <w:t>This document will contain the</w:t>
+      </w:r>
+      <w:r>
+        <w:t xml:space="preserve"> general</w:t>
+      </w:r>
+      <w:r>
+        <w:t xml:space="preserve"> user documentation regarding the general graphical user interface and control of HUSACCT.</w:t>
+      </w:r>
+      <w:r>
+        <w:t xml:space="preserve"> If you would like to read more specific user documentation, we would like to refer you to the user documentation of that specific component.</w:t>
       </w:r>
       <w:r>
         <w:rPr>
@@ -1024,25 +2758,519 @@
       <w:pPr>
         <w:pStyle w:val="Heading1"/>
       </w:pPr>
-      <w:bookmarkStart w:id="2" w:name="_Toc359868839"/>
+      <w:bookmarkStart w:id="2" w:name="_Toc359937758"/>
       <w:r>
         <w:lastRenderedPageBreak/>
+        <w:t>SYSTEM REQUIREMENTS</w:t>
+      </w:r>
+      <w:bookmarkEnd w:id="2"/>
+    </w:p>
+    <w:p>
+      <w:r>
+        <w:t>Processor</w:t>
+      </w:r>
+      <w:r>
+        <w:tab/>
+      </w:r>
+      <w:r>
+        <w:tab/>
+        <w:t>2Ghz-dualcore processor</w:t>
+      </w:r>
+    </w:p>
+    <w:p>
+      <w:r>
+        <w:t>Memory</w:t>
+      </w:r>
+      <w:r>
+        <w:tab/>
+      </w:r>
+      <w:r>
+        <w:tab/>
+        <w:t>2Gb</w:t>
+      </w:r>
+    </w:p>
+    <w:p>
+      <w:r>
+        <w:t>Hard disk</w:t>
+      </w:r>
+      <w:r>
+        <w:tab/>
+      </w:r>
+      <w:r>
+        <w:tab/>
+        <w:t>20MB available disk space</w:t>
+      </w:r>
+    </w:p>
+    <w:p>
+      <w:r>
+        <w:t>Display</w:t>
+      </w:r>
+      <w:r>
+        <w:tab/>
+      </w:r>
+      <w:r>
+        <w:tab/>
+      </w:r>
+      <w:r>
+        <w:tab/>
+        <w:t>1024x768 or higher</w:t>
+      </w:r>
+    </w:p>
+    <w:p>
+      <w:r>
+        <w:t xml:space="preserve">Operating system </w:t>
+      </w:r>
+      <w:r>
+        <w:tab/>
+        <w:t>Any Java supported OS, preferably Windows</w:t>
+      </w:r>
+      <w:r>
+        <w:t xml:space="preserve"> </w:t>
+      </w:r>
+      <w:r>
+        <w:t>7</w:t>
+      </w:r>
+    </w:p>
+    <w:p>
+      <w:r>
+        <w:t>Additional Software</w:t>
+      </w:r>
+      <w:r>
+        <w:tab/>
+        <w:t>Java JRE 1.7</w:t>
+      </w:r>
+      <w:r>
+        <w:t xml:space="preserve"> Update 32 or higher</w:t>
+      </w:r>
+    </w:p>
+    <w:p>
+      <w:pPr>
+        <w:pStyle w:val="Heading1"/>
+      </w:pPr>
+      <w:bookmarkStart w:id="3" w:name="_Toc359937759"/>
+      <w:r>
         <w:t>GETTING STARTED</w:t>
       </w:r>
-      <w:bookmarkEnd w:id="2"/>
+      <w:bookmarkEnd w:id="3"/>
+    </w:p>
+    <w:p>
+      <w:r>
+        <w:t xml:space="preserve">When using HUSACCT it is important to know in which order the functionalities can be used. </w:t>
+      </w:r>
+      <w:r>
+        <w:t>HUSACCT differentiates between several states:</w:t>
+      </w:r>
+    </w:p>
+    <w:p>
+      <w:pPr>
+        <w:pStyle w:val="ListParagraph"/>
+        <w:numPr>
+          <w:ilvl w:val="0"/>
+          <w:numId w:val="1"/>
+        </w:numPr>
+        <w:contextualSpacing w:val="0"/>
+        <w:rPr>
+          <w:i/>
+        </w:rPr>
+      </w:pPr>
+      <w:r>
+        <w:rPr>
+          <w:u w:val="single"/>
+        </w:rPr>
+        <w:t>NONE</w:t>
+      </w:r>
+      <w:r>
+        <w:br/>
+      </w:r>
+      <w:r>
+        <w:rPr>
+          <w:i/>
+        </w:rPr>
+        <w:t>No workspace has been created or opened</w:t>
+      </w:r>
+    </w:p>
+    <w:p>
+      <w:pPr>
+        <w:pStyle w:val="ListParagraph"/>
+        <w:numPr>
+          <w:ilvl w:val="0"/>
+          <w:numId w:val="1"/>
+        </w:numPr>
+        <w:contextualSpacing w:val="0"/>
+        <w:rPr>
+          <w:i/>
+        </w:rPr>
+      </w:pPr>
+      <w:r>
+        <w:rPr>
+          <w:u w:val="single"/>
+        </w:rPr>
+        <w:t>OPENED</w:t>
+      </w:r>
+      <w:r>
+        <w:br/>
+      </w:r>
+      <w:r>
+        <w:rPr>
+          <w:i/>
+        </w:rPr>
+        <w:t>A new workspace has been created or opened</w:t>
+      </w:r>
+    </w:p>
+    <w:p>
+      <w:pPr>
+        <w:pStyle w:val="ListParagraph"/>
+        <w:numPr>
+          <w:ilvl w:val="0"/>
+          <w:numId w:val="1"/>
+        </w:numPr>
+        <w:contextualSpacing w:val="0"/>
+        <w:rPr>
+          <w:i/>
+        </w:rPr>
+      </w:pPr>
+      <w:r>
+        <w:rPr>
+          <w:u w:val="single"/>
+        </w:rPr>
+        <w:t>DEFINED</w:t>
+      </w:r>
+      <w:r>
+        <w:br/>
+      </w:r>
+      <w:r>
+        <w:rPr>
+          <w:i/>
+        </w:rPr>
+        <w:t>An logica</w:t>
+      </w:r>
+      <w:r>
+        <w:rPr>
+          <w:i/>
+        </w:rPr>
+        <w:t>l architecture has been defined</w:t>
+      </w:r>
+    </w:p>
+    <w:p>
+      <w:pPr>
+        <w:pStyle w:val="ListParagraph"/>
+        <w:numPr>
+          <w:ilvl w:val="0"/>
+          <w:numId w:val="1"/>
+        </w:numPr>
+        <w:contextualSpacing w:val="0"/>
+        <w:rPr>
+          <w:i/>
+        </w:rPr>
+      </w:pPr>
+      <w:r>
+        <w:rPr>
+          <w:u w:val="single"/>
+        </w:rPr>
+        <w:t>APPSET</w:t>
+      </w:r>
+      <w:r>
+        <w:br/>
+      </w:r>
+      <w:r>
+        <w:rPr>
+          <w:i/>
+        </w:rPr>
+        <w:t>Ap</w:t>
+      </w:r>
+      <w:r>
+        <w:rPr>
+          <w:i/>
+        </w:rPr>
+        <w:t>plication details have been set</w:t>
+      </w:r>
+    </w:p>
+    <w:p>
+      <w:pPr>
+        <w:pStyle w:val="ListParagraph"/>
+        <w:numPr>
+          <w:ilvl w:val="0"/>
+          <w:numId w:val="1"/>
+        </w:numPr>
+        <w:contextualSpacing w:val="0"/>
+        <w:rPr>
+          <w:i/>
+        </w:rPr>
+      </w:pPr>
+      <w:r>
+        <w:rPr>
+          <w:u w:val="single"/>
+        </w:rPr>
+        <w:t>PRE_</w:t>
+      </w:r>
+      <w:r>
+        <w:rPr>
+          <w:u w:val="single"/>
+        </w:rPr>
+        <w:t>ANALYSED</w:t>
+      </w:r>
+      <w:r>
+        <w:br/>
+      </w:r>
+      <w:r>
+        <w:rPr>
+          <w:i/>
+        </w:rPr>
+        <w:t>A</w:t>
+      </w:r>
+      <w:r>
+        <w:rPr>
+          <w:i/>
+        </w:rPr>
+        <w:t>n application has been pre-analysed (required for progress bar)</w:t>
+      </w:r>
+    </w:p>
+    <w:p>
+      <w:pPr>
+        <w:pStyle w:val="ListParagraph"/>
+        <w:numPr>
+          <w:ilvl w:val="0"/>
+          <w:numId w:val="1"/>
+        </w:numPr>
+        <w:contextualSpacing w:val="0"/>
+        <w:rPr>
+          <w:i/>
+        </w:rPr>
+      </w:pPr>
+      <w:r>
+        <w:rPr>
+          <w:u w:val="single"/>
+        </w:rPr>
+        <w:t>ANALYSED</w:t>
+      </w:r>
+      <w:r>
+        <w:br/>
+      </w:r>
+      <w:r>
+        <w:rPr>
+          <w:i/>
+        </w:rPr>
+        <w:t>A</w:t>
+      </w:r>
+      <w:r>
+        <w:rPr>
+          <w:i/>
+        </w:rPr>
+        <w:t>n application has been analysed</w:t>
+      </w:r>
+    </w:p>
+    <w:p>
+      <w:pPr>
+        <w:pStyle w:val="ListParagraph"/>
+        <w:numPr>
+          <w:ilvl w:val="0"/>
+          <w:numId w:val="1"/>
+        </w:numPr>
+        <w:contextualSpacing w:val="0"/>
+        <w:rPr>
+          <w:i/>
+          <w:u w:val="single"/>
+        </w:rPr>
+      </w:pPr>
+      <w:r>
+        <w:rPr>
+          <w:u w:val="single"/>
+        </w:rPr>
+        <w:t>MAPPED</w:t>
+      </w:r>
+      <w:r>
+        <w:rPr>
+          <w:u w:val="single"/>
+        </w:rPr>
+        <w:br/>
+      </w:r>
+      <w:r>
+        <w:rPr>
+          <w:i/>
+        </w:rPr>
+        <w:t>An analysed application has been map</w:t>
+      </w:r>
+      <w:r>
+        <w:rPr>
+          <w:i/>
+        </w:rPr>
+        <w:t>ped to the logical architecture</w:t>
+      </w:r>
+    </w:p>
+    <w:p>
+      <w:pPr>
+        <w:pStyle w:val="ListParagraph"/>
+        <w:numPr>
+          <w:ilvl w:val="0"/>
+          <w:numId w:val="1"/>
+        </w:numPr>
+        <w:contextualSpacing w:val="0"/>
+        <w:rPr>
+          <w:i/>
+          <w:u w:val="single"/>
+        </w:rPr>
+      </w:pPr>
+      <w:r>
+        <w:rPr>
+          <w:u w:val="single"/>
+        </w:rPr>
+        <w:t>VALIDATED</w:t>
+      </w:r>
+      <w:r>
+        <w:rPr>
+          <w:u w:val="single"/>
+        </w:rPr>
+        <w:br/>
+      </w:r>
+      <w:r>
+        <w:rPr>
+          <w:i/>
+        </w:rPr>
+        <w:t>A mapped</w:t>
+      </w:r>
+      <w:r>
+        <w:rPr>
+          <w:i/>
+        </w:rPr>
+        <w:t xml:space="preserve"> application has been validated</w:t>
+      </w:r>
+    </w:p>
+    <w:p/>
+    <w:p>
+      <w:r>
+        <w:t>The state you’re in defines the function you can use. For example, it is not possible to map an architecture to a physical application if the application has not yet been analysed.</w:t>
+      </w:r>
+    </w:p>
+    <w:p>
+      <w:pPr>
+        <w:spacing w:after="200"/>
+        <w:rPr>
+          <w:rFonts w:asciiTheme="majorHAnsi" w:eastAsiaTheme="majorEastAsia" w:hAnsiTheme="majorHAnsi" w:cstheme="majorBidi"/>
+          <w:bCs/>
+          <w:caps/>
+          <w:color w:val="ED0010" w:themeColor="accent3"/>
+          <w:sz w:val="36"/>
+          <w:szCs w:val="28"/>
+        </w:rPr>
+      </w:pPr>
+      <w:r>
+        <w:br w:type="page"/>
+      </w:r>
+    </w:p>
+    <w:p>
+      <w:pPr>
+        <w:pStyle w:val="Heading1"/>
+        <w:rPr>
+          <w:rFonts w:ascii="Courier New" w:hAnsi="Courier New" w:cs="Courier New"/>
+        </w:rPr>
+      </w:pPr>
+      <w:bookmarkStart w:id="4" w:name="_Toc359937760"/>
+      <w:r>
+        <w:lastRenderedPageBreak/>
+        <w:t>MENUS</w:t>
+      </w:r>
+      <w:bookmarkEnd w:id="4"/>
     </w:p>
     <w:p>
       <w:pPr>
         <w:pStyle w:val="Heading2"/>
+      </w:pPr>
+      <w:bookmarkStart w:id="5" w:name="_Toc359937761"/>
+      <w:r>
+        <w:t>FILE</w:t>
+      </w:r>
+      <w:bookmarkEnd w:id="5"/>
+    </w:p>
+    <w:p>
+      <w:r>
+        <w:rPr>
+          <w:noProof/>
+        </w:rPr>
+        <w:drawing>
+          <wp:inline distT="0" distB="0" distL="0" distR="0">
+            <wp:extent cx="1581150" cy="1295400"/>
+            <wp:effectExtent l="19050" t="0" r="0" b="0"/>
+            <wp:docPr id="12" name="Picture 7"/>
+            <wp:cNvGraphicFramePr>
+              <a:graphicFrameLocks xmlns:a="http://schemas.openxmlformats.org/drawingml/2006/main" noChangeAspect="1"/>
+            </wp:cNvGraphicFramePr>
+            <a:graphic xmlns:a="http://schemas.openxmlformats.org/drawingml/2006/main">
+              <a:graphicData uri="http://schemas.openxmlformats.org/drawingml/2006/picture">
+                <pic:pic xmlns:pic="http://schemas.openxmlformats.org/drawingml/2006/picture">
+                  <pic:nvPicPr>
+                    <pic:cNvPr id="0" name="Picture 7"/>
+                    <pic:cNvPicPr>
+                      <a:picLocks noChangeAspect="1" noChangeArrowheads="1"/>
+                    </pic:cNvPicPr>
+                  </pic:nvPicPr>
+                  <pic:blipFill>
+                    <a:blip r:embed="rId9"/>
+                    <a:srcRect/>
+                    <a:stretch>
+                      <a:fillRect/>
+                    </a:stretch>
+                  </pic:blipFill>
+                  <pic:spPr bwMode="auto">
+                    <a:xfrm>
+                      <a:off x="0" y="0"/>
+                      <a:ext cx="1581150" cy="1295400"/>
+                    </a:xfrm>
+                    <a:prstGeom prst="rect">
+                      <a:avLst/>
+                    </a:prstGeom>
+                    <a:noFill/>
+                    <a:ln w="9525">
+                      <a:noFill/>
+                      <a:miter lim="800000"/>
+                      <a:headEnd/>
+                      <a:tailEnd/>
+                    </a:ln>
+                  </pic:spPr>
+                </pic:pic>
+              </a:graphicData>
+            </a:graphic>
+          </wp:inline>
+        </w:drawing>
+      </w:r>
+    </w:p>
+    <w:p/>
+    <w:p>
+      <w:r>
+        <w:t>This menu allows you to manage your current workspace.</w:t>
+      </w:r>
+    </w:p>
+    <w:p/>
+    <w:p>
+      <w:pPr>
+        <w:spacing w:after="200"/>
+        <w:rPr>
+          <w:rFonts w:ascii="Husans-Normal" w:hAnsi="Husans-Normal"/>
+          <w:bCs/>
+          <w:caps/>
+          <w:color w:val="262626" w:themeColor="text2"/>
+          <w:sz w:val="28"/>
+        </w:rPr>
+      </w:pPr>
+      <w:r>
+        <w:br w:type="page"/>
+      </w:r>
+    </w:p>
+    <w:p>
+      <w:pPr>
+        <w:pStyle w:val="Heading3"/>
         <w:rPr>
           <w:rFonts w:ascii="Courier New" w:hAnsi="Courier New" w:cs="Courier New"/>
         </w:rPr>
       </w:pPr>
-      <w:bookmarkStart w:id="3" w:name="_Toc359868840"/>
-      <w:r>
-        <w:t>CREATING A WORKSPACE</w:t>
-      </w:r>
-      <w:bookmarkEnd w:id="3"/>
+      <w:bookmarkStart w:id="6" w:name="_Toc359937762"/>
+      <w:r>
+        <w:lastRenderedPageBreak/>
+        <w:t>NEW</w:t>
+      </w:r>
+      <w:r>
+        <w:t xml:space="preserve"> WORKSPACE</w:t>
+      </w:r>
+      <w:bookmarkEnd w:id="6"/>
     </w:p>
     <w:p>
       <w:r>
@@ -1116,7 +3344,7 @@
                     </pic:cNvPicPr>
                   </pic:nvPicPr>
                   <pic:blipFill>
-                    <a:blip r:embed="rId8"/>
+                    <a:blip r:embed="rId10"/>
                     <a:srcRect/>
                     <a:stretch>
                       <a:fillRect/>
@@ -1182,14 +3410,154 @@
     </w:p>
     <w:p>
       <w:pPr>
-        <w:pStyle w:val="Heading2"/>
-      </w:pPr>
-      <w:bookmarkStart w:id="4" w:name="_Toc359868841"/>
+        <w:pStyle w:val="Heading3"/>
+      </w:pPr>
+      <w:bookmarkStart w:id="7" w:name="_Toc359937763"/>
       <w:r>
         <w:lastRenderedPageBreak/>
-        <w:t>SAVING A WORKSPACE</w:t>
-      </w:r>
-      <w:bookmarkEnd w:id="4"/>
+        <w:t>OPEN WORKSPACE</w:t>
+      </w:r>
+      <w:bookmarkEnd w:id="7"/>
+    </w:p>
+    <w:p>
+      <w:r>
+        <w:t>1. To open a workspace, go to file =&gt; Open workspace</w:t>
+      </w:r>
+      <w:r>
+        <w:rPr>
+          <w:rStyle w:val="apple-converted-space"/>
+          <w:rFonts w:ascii="Helvetica" w:hAnsi="Helvetica" w:cs="Helvetica"/>
+          <w:color w:val="777777"/>
+          <w:sz w:val="21"/>
+          <w:szCs w:val="21"/>
+        </w:rPr>
+        <w:t> </w:t>
+      </w:r>
+      <w:r>
+        <w:br/>
+        <w:t>2. Select the file type (current only xml available)</w:t>
+      </w:r>
+      <w:r>
+        <w:rPr>
+          <w:rStyle w:val="apple-converted-space"/>
+          <w:rFonts w:ascii="Helvetica" w:hAnsi="Helvetica" w:cs="Helvetica"/>
+          <w:color w:val="777777"/>
+          <w:sz w:val="21"/>
+          <w:szCs w:val="21"/>
+        </w:rPr>
+        <w:t> </w:t>
+      </w:r>
+      <w:r>
+        <w:br/>
+        <w:t>3. Choose the file you want to open using the "browse" button</w:t>
+      </w:r>
+      <w:r>
+        <w:rPr>
+          <w:rStyle w:val="apple-converted-space"/>
+          <w:rFonts w:ascii="Helvetica" w:hAnsi="Helvetica" w:cs="Helvetica"/>
+          <w:color w:val="777777"/>
+          <w:sz w:val="21"/>
+          <w:szCs w:val="21"/>
+        </w:rPr>
+        <w:t> </w:t>
+      </w:r>
+      <w:r>
+        <w:br/>
+        <w:t>4. Click open</w:t>
+      </w:r>
+      <w:r>
+        <w:rPr>
+          <w:rStyle w:val="apple-converted-space"/>
+          <w:rFonts w:ascii="Helvetica" w:hAnsi="Helvetica" w:cs="Helvetica"/>
+          <w:color w:val="777777"/>
+          <w:sz w:val="21"/>
+          <w:szCs w:val="21"/>
+        </w:rPr>
+        <w:t> </w:t>
+      </w:r>
+      <w:r>
+        <w:br/>
+        <w:t>5. When the file is password protected, you will be prompted for a password</w:t>
+      </w:r>
+    </w:p>
+    <w:p>
+      <w:pPr>
+        <w:spacing w:after="200"/>
+        <w:rPr>
+          <w:rFonts w:ascii="Husans-Normal" w:hAnsi="Husans-Normal"/>
+          <w:bCs/>
+          <w:caps/>
+          <w:color w:val="262626" w:themeColor="text2"/>
+          <w:sz w:val="28"/>
+        </w:rPr>
+      </w:pPr>
+      <w:r>
+        <w:rPr>
+          <w:noProof/>
+        </w:rPr>
+        <w:drawing>
+          <wp:inline distT="0" distB="0" distL="0" distR="0">
+            <wp:extent cx="4762500" cy="3619500"/>
+            <wp:effectExtent l="19050" t="0" r="0" b="0"/>
+            <wp:docPr id="7" name="Picture 2"/>
+            <wp:cNvGraphicFramePr>
+              <a:graphicFrameLocks xmlns:a="http://schemas.openxmlformats.org/drawingml/2006/main" noChangeAspect="1"/>
+            </wp:cNvGraphicFramePr>
+            <a:graphic xmlns:a="http://schemas.openxmlformats.org/drawingml/2006/main">
+              <a:graphicData uri="http://schemas.openxmlformats.org/drawingml/2006/picture">
+                <pic:pic xmlns:pic="http://schemas.openxmlformats.org/drawingml/2006/picture">
+                  <pic:nvPicPr>
+                    <pic:cNvPr id="0" name="Picture 2"/>
+                    <pic:cNvPicPr>
+                      <a:picLocks noChangeAspect="1" noChangeArrowheads="1"/>
+                    </pic:cNvPicPr>
+                  </pic:nvPicPr>
+                  <pic:blipFill>
+                    <a:blip r:embed="rId11"/>
+                    <a:srcRect/>
+                    <a:stretch>
+                      <a:fillRect/>
+                    </a:stretch>
+                  </pic:blipFill>
+                  <pic:spPr bwMode="auto">
+                    <a:xfrm>
+                      <a:off x="0" y="0"/>
+                      <a:ext cx="4762500" cy="3619500"/>
+                    </a:xfrm>
+                    <a:prstGeom prst="rect">
+                      <a:avLst/>
+                    </a:prstGeom>
+                    <a:noFill/>
+                    <a:ln w="9525">
+                      <a:noFill/>
+                      <a:miter lim="800000"/>
+                      <a:headEnd/>
+                      <a:tailEnd/>
+                    </a:ln>
+                  </pic:spPr>
+                </pic:pic>
+              </a:graphicData>
+            </a:graphic>
+          </wp:inline>
+        </w:drawing>
+      </w:r>
+      <w:r>
+        <w:br w:type="page"/>
+      </w:r>
+    </w:p>
+    <w:p>
+      <w:pPr>
+        <w:pStyle w:val="Heading3"/>
+      </w:pPr>
+      <w:bookmarkStart w:id="8" w:name="_Toc359937764"/>
+      <w:r>
+        <w:lastRenderedPageBreak/>
+        <w:t>SAVE</w:t>
+      </w:r>
+      <w:r>
+        <w:t xml:space="preserve"> WORKSPACE</w:t>
+      </w:r>
+      <w:bookmarkEnd w:id="8"/>
     </w:p>
     <w:p>
       <w:r>
@@ -1253,7 +3621,7 @@
                     </pic:cNvPicPr>
                   </pic:nvPicPr>
                   <pic:blipFill>
-                    <a:blip r:embed="rId9"/>
+                    <a:blip r:embed="rId12"/>
                     <a:srcRect/>
                     <a:stretch>
                       <a:fillRect/>
@@ -1300,77 +3668,39 @@
     </w:p>
     <w:p>
       <w:pPr>
-        <w:pStyle w:val="Heading2"/>
-      </w:pPr>
-      <w:bookmarkStart w:id="5" w:name="_Toc359868842"/>
+        <w:pStyle w:val="Heading3"/>
+      </w:pPr>
+      <w:bookmarkStart w:id="9" w:name="_Toc359937765"/>
       <w:r>
         <w:lastRenderedPageBreak/>
-        <w:t>OPENIN</w:t>
-      </w:r>
-      <w:r>
-        <w:t>G A WORKSPACE</w:t>
-      </w:r>
-      <w:bookmarkEnd w:id="5"/>
-    </w:p>
-    <w:p>
-      <w:r>
-        <w:t>1. To open a workspace, go to file =&gt; Open workspace</w:t>
-      </w:r>
-      <w:r>
-        <w:rPr>
-          <w:rStyle w:val="apple-converted-space"/>
-          <w:rFonts w:ascii="Helvetica" w:hAnsi="Helvetica" w:cs="Helvetica"/>
-          <w:color w:val="777777"/>
-          <w:sz w:val="21"/>
-          <w:szCs w:val="21"/>
-        </w:rPr>
-        <w:t> </w:t>
-      </w:r>
-      <w:r>
-        <w:br/>
-        <w:t>2. Select the file type (current only xml available)</w:t>
-      </w:r>
-      <w:r>
-        <w:rPr>
-          <w:rStyle w:val="apple-converted-space"/>
-          <w:rFonts w:ascii="Helvetica" w:hAnsi="Helvetica" w:cs="Helvetica"/>
-          <w:color w:val="777777"/>
-          <w:sz w:val="21"/>
-          <w:szCs w:val="21"/>
-        </w:rPr>
-        <w:t> </w:t>
-      </w:r>
-      <w:r>
-        <w:br/>
-        <w:t>3. Choose the file you want to open using the "browse" button</w:t>
-      </w:r>
-      <w:r>
-        <w:rPr>
-          <w:rStyle w:val="apple-converted-space"/>
-          <w:rFonts w:ascii="Helvetica" w:hAnsi="Helvetica" w:cs="Helvetica"/>
-          <w:color w:val="777777"/>
-          <w:sz w:val="21"/>
-          <w:szCs w:val="21"/>
-        </w:rPr>
-        <w:t> </w:t>
-      </w:r>
-      <w:r>
-        <w:br/>
-        <w:t>4. Click open</w:t>
-      </w:r>
-      <w:r>
-        <w:rPr>
-          <w:rStyle w:val="apple-converted-space"/>
-          <w:rFonts w:ascii="Helvetica" w:hAnsi="Helvetica" w:cs="Helvetica"/>
-          <w:color w:val="777777"/>
-          <w:sz w:val="21"/>
-          <w:szCs w:val="21"/>
-        </w:rPr>
-        <w:t> </w:t>
-      </w:r>
-      <w:r>
-        <w:br/>
-        <w:t>5. When the file is password protected, you will be prompted for a password</w:t>
+        <w:t>CLOSE WORKSPACE</w:t>
+      </w:r>
+      <w:bookmarkEnd w:id="9"/>
+    </w:p>
+    <w:p>
+      <w:pPr>
+        <w:spacing w:after="200"/>
+      </w:pPr>
+      <w:r>
+        <w:t>Start with a clean slate.</w:t>
+      </w:r>
+    </w:p>
+    <w:p>
+      <w:pPr>
+        <w:pStyle w:val="Heading3"/>
+      </w:pPr>
+      <w:bookmarkStart w:id="10" w:name="_Toc359937766"/>
+      <w:r>
+        <w:t>EXIT</w:t>
+      </w:r>
+      <w:bookmarkEnd w:id="10"/>
+    </w:p>
+    <w:p>
+      <w:pPr>
+        <w:spacing w:after="200"/>
+      </w:pPr>
+      <w:r>
+        <w:t>Close HUSACCT.</w:t>
       </w:r>
     </w:p>
     <w:p>
@@ -1380,20 +3710,36 @@
           <w:rFonts w:asciiTheme="majorHAnsi" w:eastAsiaTheme="majorEastAsia" w:hAnsiTheme="majorHAnsi" w:cstheme="majorBidi"/>
           <w:bCs/>
           <w:caps/>
-          <w:color w:val="ED0010" w:themeColor="accent3"/>
-          <w:sz w:val="36"/>
-          <w:szCs w:val="28"/>
-        </w:rPr>
-      </w:pPr>
+          <w:color w:val="00A0DB" w:themeColor="accent2"/>
+          <w:sz w:val="32"/>
+          <w:szCs w:val="26"/>
+        </w:rPr>
+      </w:pPr>
+      <w:r>
+        <w:br w:type="page"/>
+      </w:r>
+    </w:p>
+    <w:p>
+      <w:pPr>
+        <w:pStyle w:val="Heading2"/>
+      </w:pPr>
+      <w:bookmarkStart w:id="11" w:name="_Toc359937767"/>
+      <w:r>
+        <w:lastRenderedPageBreak/>
+        <w:t>DEFINE</w:t>
+      </w:r>
+      <w:bookmarkEnd w:id="11"/>
+    </w:p>
+    <w:p>
       <w:r>
         <w:rPr>
           <w:noProof/>
         </w:rPr>
         <w:drawing>
           <wp:inline distT="0" distB="0" distL="0" distR="0">
-            <wp:extent cx="4762500" cy="3619500"/>
-            <wp:effectExtent l="19050" t="0" r="0" b="0"/>
-            <wp:docPr id="3" name="Picture 2"/>
+            <wp:extent cx="2162175" cy="1076325"/>
+            <wp:effectExtent l="19050" t="0" r="9525" b="0"/>
+            <wp:docPr id="11" name="Picture 4"/>
             <wp:cNvGraphicFramePr>
               <a:graphicFrameLocks xmlns:a="http://schemas.openxmlformats.org/drawingml/2006/main" noChangeAspect="1"/>
             </wp:cNvGraphicFramePr>
@@ -1401,13 +3747,13 @@
               <a:graphicData uri="http://schemas.openxmlformats.org/drawingml/2006/picture">
                 <pic:pic xmlns:pic="http://schemas.openxmlformats.org/drawingml/2006/picture">
                   <pic:nvPicPr>
-                    <pic:cNvPr id="0" name="Picture 2"/>
+                    <pic:cNvPr id="0" name="Picture 4"/>
                     <pic:cNvPicPr>
                       <a:picLocks noChangeAspect="1" noChangeArrowheads="1"/>
                     </pic:cNvPicPr>
                   </pic:nvPicPr>
                   <pic:blipFill>
-                    <a:blip r:embed="rId10"/>
+                    <a:blip r:embed="rId13"/>
                     <a:srcRect/>
                     <a:stretch>
                       <a:fillRect/>
@@ -1416,7 +3762,7 @@
                   <pic:spPr bwMode="auto">
                     <a:xfrm>
                       <a:off x="0" y="0"/>
-                      <a:ext cx="4762500" cy="3619500"/>
+                      <a:ext cx="2162175" cy="1076325"/>
                     </a:xfrm>
                     <a:prstGeom prst="rect">
                       <a:avLst/>
@@ -1435,30 +3781,344 @@
           </wp:inline>
         </w:drawing>
       </w:r>
+    </w:p>
+    <w:p/>
+    <w:p>
+      <w:r>
+        <w:t>This menu allows you to define the architecture of your project source code in order to check the compliance against the actual architecture.</w:t>
+      </w:r>
+      <w:r>
+        <w:t xml:space="preserve"> </w:t>
+      </w:r>
+      <w:r>
+        <w:t>For more specific information on this component, we hereby refer you to the user documentation of define.</w:t>
+      </w:r>
+    </w:p>
+    <w:p>
+      <w:pPr>
+        <w:pStyle w:val="Heading3"/>
+      </w:pPr>
+      <w:bookmarkStart w:id="12" w:name="_Toc327982653"/>
+      <w:bookmarkStart w:id="13" w:name="_Toc359937768"/>
+      <w:r>
+        <w:t>Define architecture</w:t>
+      </w:r>
+      <w:bookmarkEnd w:id="12"/>
+      <w:bookmarkEnd w:id="13"/>
+    </w:p>
+    <w:p>
+      <w:r>
+        <w:t>This enables the user to define a logical architecture and map an application to it. It is also possible to set architectural rules.</w:t>
+      </w:r>
+    </w:p>
+    <w:p>
+      <w:r>
+        <w:t>For more details on this component refer to the Define user manual.</w:t>
+      </w:r>
+    </w:p>
+    <w:p>
+      <w:pPr>
+        <w:pStyle w:val="Heading3"/>
+      </w:pPr>
+      <w:bookmarkStart w:id="14" w:name="_Toc327982654"/>
+      <w:bookmarkStart w:id="15" w:name="_Toc359937769"/>
+      <w:r>
+        <w:t>Define architecture diagram</w:t>
+      </w:r>
+      <w:bookmarkEnd w:id="14"/>
+      <w:bookmarkEnd w:id="15"/>
+    </w:p>
+    <w:p>
+      <w:r>
+        <w:t xml:space="preserve">This shows the user a graphical representation of the defined architecture. </w:t>
+      </w:r>
+    </w:p>
+    <w:p>
+      <w:r>
+        <w:t>For more details on this component refer to the Graphics user manual.</w:t>
+      </w:r>
+    </w:p>
+    <w:p>
+      <w:pPr>
+        <w:pStyle w:val="Heading3"/>
+      </w:pPr>
+      <w:bookmarkStart w:id="16" w:name="_Toc327982655"/>
+      <w:bookmarkStart w:id="17" w:name="_Toc359937770"/>
+      <w:r>
+        <w:t>Import architecture</w:t>
+      </w:r>
+      <w:bookmarkEnd w:id="16"/>
+      <w:bookmarkEnd w:id="17"/>
+    </w:p>
+    <w:p>
+      <w:r>
+        <w:t>Import a previously saved architecture into HUSACCT. The architecture file is XML.</w:t>
+      </w:r>
+    </w:p>
+    <w:p>
+      <w:pPr>
+        <w:pStyle w:val="Heading3"/>
+      </w:pPr>
+      <w:bookmarkStart w:id="18" w:name="_Toc327982656"/>
+      <w:bookmarkStart w:id="19" w:name="_Toc359937771"/>
+      <w:r>
+        <w:t>Export architecture</w:t>
+      </w:r>
+      <w:bookmarkEnd w:id="18"/>
+      <w:bookmarkEnd w:id="19"/>
+    </w:p>
+    <w:p>
+      <w:r>
+        <w:t>Export a defined architecture to file. HUSACCT only supports XML for exporting the architecture.</w:t>
+      </w:r>
+    </w:p>
+    <w:p>
+      <w:pPr>
+        <w:spacing w:after="200"/>
+        <w:rPr>
+          <w:rFonts w:asciiTheme="majorHAnsi" w:eastAsiaTheme="majorEastAsia" w:hAnsiTheme="majorHAnsi" w:cstheme="majorBidi"/>
+          <w:bCs/>
+          <w:caps/>
+          <w:color w:val="00A0DB" w:themeColor="accent2"/>
+          <w:sz w:val="32"/>
+          <w:szCs w:val="26"/>
+        </w:rPr>
+      </w:pPr>
       <w:r>
         <w:br w:type="page"/>
       </w:r>
     </w:p>
     <w:p>
       <w:pPr>
-        <w:pStyle w:val="Heading1"/>
-      </w:pPr>
-      <w:bookmarkStart w:id="6" w:name="_Toc359868843"/>
+        <w:pStyle w:val="Heading2"/>
+      </w:pPr>
+      <w:bookmarkStart w:id="20" w:name="_Toc359937772"/>
       <w:r>
         <w:lastRenderedPageBreak/>
-        <w:t>APPLICATION ANALYSIS HISTORY</w:t>
-      </w:r>
-      <w:bookmarkEnd w:id="6"/>
-    </w:p>
-    <w:p>
-      <w:r>
-        <w:t xml:space="preserve">After analyzing any source code, </w:t>
-      </w:r>
-      <w:r>
-        <w:t>HUSACCT saves information about the analysis in its App Data folder. This allows you to view the evolution of the software while your optimizing your code to get as few violations as possible. This</w:t>
-      </w:r>
-      <w:r>
-        <w:t xml:space="preserve"> analysis information can be found under Analyse -&gt; Analysis History and looks like this:</w:t>
+        <w:t>ANALYSE</w:t>
+      </w:r>
+      <w:bookmarkEnd w:id="20"/>
+    </w:p>
+    <w:p>
+      <w:r>
+        <w:rPr>
+          <w:noProof/>
+        </w:rPr>
+        <w:drawing>
+          <wp:inline distT="0" distB="0" distL="0" distR="0">
+            <wp:extent cx="2247900" cy="1485900"/>
+            <wp:effectExtent l="19050" t="0" r="0" b="0"/>
+            <wp:docPr id="13" name="Picture 10"/>
+            <wp:cNvGraphicFramePr>
+              <a:graphicFrameLocks xmlns:a="http://schemas.openxmlformats.org/drawingml/2006/main" noChangeAspect="1"/>
+            </wp:cNvGraphicFramePr>
+            <a:graphic xmlns:a="http://schemas.openxmlformats.org/drawingml/2006/main">
+              <a:graphicData uri="http://schemas.openxmlformats.org/drawingml/2006/picture">
+                <pic:pic xmlns:pic="http://schemas.openxmlformats.org/drawingml/2006/picture">
+                  <pic:nvPicPr>
+                    <pic:cNvPr id="0" name="Picture 10"/>
+                    <pic:cNvPicPr>
+                      <a:picLocks noChangeAspect="1" noChangeArrowheads="1"/>
+                    </pic:cNvPicPr>
+                  </pic:nvPicPr>
+                  <pic:blipFill>
+                    <a:blip r:embed="rId14"/>
+                    <a:srcRect/>
+                    <a:stretch>
+                      <a:fillRect/>
+                    </a:stretch>
+                  </pic:blipFill>
+                  <pic:spPr bwMode="auto">
+                    <a:xfrm>
+                      <a:off x="0" y="0"/>
+                      <a:ext cx="2247900" cy="1485900"/>
+                    </a:xfrm>
+                    <a:prstGeom prst="rect">
+                      <a:avLst/>
+                    </a:prstGeom>
+                    <a:noFill/>
+                    <a:ln w="9525">
+                      <a:noFill/>
+                      <a:miter lim="800000"/>
+                      <a:headEnd/>
+                      <a:tailEnd/>
+                    </a:ln>
+                  </pic:spPr>
+                </pic:pic>
+              </a:graphicData>
+            </a:graphic>
+          </wp:inline>
+        </w:drawing>
+      </w:r>
+    </w:p>
+    <w:p/>
+    <w:p>
+      <w:r>
+        <w:t xml:space="preserve">This menu allows you to analyse source code, view the results of the analysis and change application settings like the name of the application or the path to your </w:t>
+      </w:r>
+      <w:r>
+        <w:t>source code</w:t>
+      </w:r>
+      <w:r>
+        <w:t>.</w:t>
+      </w:r>
+    </w:p>
+    <w:p>
+      <w:pPr>
+        <w:pStyle w:val="Heading3"/>
+      </w:pPr>
+      <w:bookmarkStart w:id="21" w:name="_Toc327982658"/>
+      <w:bookmarkStart w:id="22" w:name="_Toc359937773"/>
+      <w:r>
+        <w:t>Application properties</w:t>
+      </w:r>
+      <w:bookmarkEnd w:id="21"/>
+      <w:bookmarkEnd w:id="22"/>
+    </w:p>
+    <w:p>
+      <w:r>
+        <w:t>This enables the user the set application properties. Users are able to save the properties so they can change any values. Or save &amp; analyse which does exactly that, save the application properties and analyse the application.</w:t>
+      </w:r>
+      <w:r>
+        <w:t xml:space="preserve"> </w:t>
+      </w:r>
+      <w:r>
+        <w:t>For more details on this component refer to the Analyse user manual.</w:t>
+      </w:r>
+    </w:p>
+    <w:p>
+      <w:pPr>
+        <w:keepNext/>
+      </w:pPr>
+      <w:r>
+        <w:rPr>
+          <w:noProof/>
+        </w:rPr>
+        <w:drawing>
+          <wp:inline distT="0" distB="0" distL="0" distR="0">
+            <wp:extent cx="3429000" cy="3714750"/>
+            <wp:effectExtent l="0" t="0" r="0" b="0"/>
+            <wp:docPr id="15" name="Picture 11"/>
+            <wp:cNvGraphicFramePr>
+              <a:graphicFrameLocks xmlns:a="http://schemas.openxmlformats.org/drawingml/2006/main" noChangeAspect="1"/>
+            </wp:cNvGraphicFramePr>
+            <a:graphic xmlns:a="http://schemas.openxmlformats.org/drawingml/2006/main">
+              <a:graphicData uri="http://schemas.openxmlformats.org/drawingml/2006/picture">
+                <pic:pic xmlns:pic="http://schemas.openxmlformats.org/drawingml/2006/picture">
+                  <pic:nvPicPr>
+                    <pic:cNvPr id="0" name=""/>
+                    <pic:cNvPicPr/>
+                  </pic:nvPicPr>
+                  <pic:blipFill>
+                    <a:blip r:embed="rId15"/>
+                    <a:stretch>
+                      <a:fillRect/>
+                    </a:stretch>
+                  </pic:blipFill>
+                  <pic:spPr>
+                    <a:xfrm>
+                      <a:off x="0" y="0"/>
+                      <a:ext cx="3429000" cy="3714750"/>
+                    </a:xfrm>
+                    <a:prstGeom prst="rect">
+                      <a:avLst/>
+                    </a:prstGeom>
+                  </pic:spPr>
+                </pic:pic>
+              </a:graphicData>
+            </a:graphic>
+          </wp:inline>
+        </w:drawing>
+      </w:r>
+    </w:p>
+    <w:p>
+      <w:pPr>
+        <w:spacing w:after="200"/>
+        <w:rPr>
+          <w:rFonts w:ascii="Husans-Normal" w:hAnsi="Husans-Normal"/>
+          <w:bCs/>
+          <w:caps/>
+          <w:color w:val="262626" w:themeColor="text2"/>
+          <w:sz w:val="28"/>
+        </w:rPr>
+      </w:pPr>
+      <w:bookmarkStart w:id="23" w:name="_Toc327982659"/>
+      <w:r>
+        <w:br w:type="page"/>
+      </w:r>
+    </w:p>
+    <w:p>
+      <w:pPr>
+        <w:pStyle w:val="Heading3"/>
+      </w:pPr>
+      <w:bookmarkStart w:id="24" w:name="_Toc359937774"/>
+      <w:r>
+        <w:lastRenderedPageBreak/>
+        <w:t>Analyse application</w:t>
+      </w:r>
+      <w:bookmarkEnd w:id="23"/>
+      <w:bookmarkEnd w:id="24"/>
+    </w:p>
+    <w:p>
+      <w:r>
+        <w:t xml:space="preserve">Analyse the application. </w:t>
+      </w:r>
+      <w:r>
+        <w:br/>
+      </w:r>
+      <w:r>
+        <w:t xml:space="preserve"> </w:t>
+      </w:r>
+      <w:r>
+        <w:t>For more details on this component refer to the Analyse user manual.</w:t>
+      </w:r>
+    </w:p>
+    <w:p>
+      <w:pPr>
+        <w:pStyle w:val="Heading3"/>
+      </w:pPr>
+      <w:bookmarkStart w:id="25" w:name="_Toc327982660"/>
+      <w:bookmarkStart w:id="26" w:name="_Toc359937775"/>
+      <w:r>
+        <w:t>Analysed application overview</w:t>
+      </w:r>
+      <w:bookmarkEnd w:id="25"/>
+      <w:bookmarkEnd w:id="26"/>
+    </w:p>
+    <w:p>
+      <w:r>
+        <w:t>Show</w:t>
+      </w:r>
+      <w:r>
+        <w:t>s</w:t>
+      </w:r>
+      <w:r>
+        <w:t xml:space="preserve"> an overview of the analysed application. It also possible to show the dependencies between classes and packages. These dependencies can also be exported.</w:t>
+      </w:r>
+      <w:r>
+        <w:t xml:space="preserve"> </w:t>
+      </w:r>
+      <w:r>
+        <w:br/>
+      </w:r>
+      <w:r>
+        <w:t>For more details on this component refer to the Analyse user manual.</w:t>
+      </w:r>
+    </w:p>
+    <w:p>
+      <w:pPr>
+        <w:pStyle w:val="Heading3"/>
+      </w:pPr>
+      <w:bookmarkStart w:id="27" w:name="_Toc327982661"/>
+      <w:bookmarkStart w:id="28" w:name="_Toc359937776"/>
+      <w:r>
+        <w:t>ANALYSIS HISTORY</w:t>
+      </w:r>
+      <w:bookmarkEnd w:id="28"/>
+    </w:p>
+    <w:p>
+      <w:r>
+        <w:t>After analyzing any source code, HUSACCT saves information about the analysis in its App Data folder. This allows you to view the evolution of the software while your optimizing your code to get as few violations as possible. This analysis information can be found under Analyse -&gt; Analysis History and looks like this:</w:t>
       </w:r>
     </w:p>
     <w:p>
@@ -1470,7 +4130,7 @@
           <wp:inline distT="0" distB="0" distL="0" distR="0">
             <wp:extent cx="5943600" cy="2386940"/>
             <wp:effectExtent l="19050" t="0" r="0" b="0"/>
-            <wp:docPr id="4" name="Picture 4" descr="D:\Downloads\general_analysis_history_overview.PNG"/>
+            <wp:docPr id="17" name="Picture 4" descr="D:\Downloads\general_analysis_history_overview.PNG"/>
             <wp:cNvGraphicFramePr>
               <a:graphicFrameLocks xmlns:a="http://schemas.openxmlformats.org/drawingml/2006/main" noChangeAspect="1"/>
             </wp:cNvGraphicFramePr>
@@ -1484,7 +4144,7 @@
                     </pic:cNvPicPr>
                   </pic:nvPicPr>
                   <pic:blipFill>
-                    <a:blip r:embed="rId11"/>
+                    <a:blip r:embed="rId16"/>
                     <a:srcRect/>
                     <a:stretch>
                       <a:fillRect/>
@@ -1515,22 +4175,824 @@
     </w:p>
     <w:p>
       <w:pPr>
+        <w:pStyle w:val="Heading3"/>
+      </w:pPr>
+      <w:bookmarkStart w:id="29" w:name="_Toc359937777"/>
+      <w:r>
+        <w:t>Analysed architecture diagram</w:t>
+      </w:r>
+      <w:bookmarkEnd w:id="27"/>
+      <w:bookmarkEnd w:id="29"/>
+    </w:p>
+    <w:p>
+      <w:r>
+        <w:t xml:space="preserve">This shows the user a graphical representation of the analysed architecture. </w:t>
+      </w:r>
+    </w:p>
+    <w:p>
+      <w:r>
+        <w:t>For more details on this component refer to the Graphics user manual.</w:t>
+      </w:r>
+    </w:p>
+    <w:p>
+      <w:pPr>
         <w:spacing w:after="200"/>
-      </w:pPr>
-      <w:r>
+        <w:rPr>
+          <w:rFonts w:ascii="Husans-Normal" w:hAnsi="Husans-Normal"/>
+          <w:bCs/>
+          <w:caps/>
+          <w:color w:val="FF0000"/>
+          <w:sz w:val="28"/>
+        </w:rPr>
+      </w:pPr>
+      <w:r>
+        <w:rPr>
+          <w:color w:val="FF0000"/>
+        </w:rPr>
         <w:br w:type="page"/>
       </w:r>
     </w:p>
     <w:p>
       <w:pPr>
+        <w:pStyle w:val="Heading2"/>
+      </w:pPr>
+      <w:bookmarkStart w:id="30" w:name="_Toc359937778"/>
+      <w:r>
+        <w:lastRenderedPageBreak/>
+        <w:t>VALIDATE</w:t>
+      </w:r>
+      <w:bookmarkEnd w:id="30"/>
+    </w:p>
+    <w:p>
+      <w:r>
+        <w:rPr>
+          <w:noProof/>
+        </w:rPr>
+        <w:drawing>
+          <wp:inline distT="0" distB="0" distL="0" distR="0">
+            <wp:extent cx="1438275" cy="685800"/>
+            <wp:effectExtent l="19050" t="0" r="9525" b="0"/>
+            <wp:docPr id="14" name="Picture 13"/>
+            <wp:cNvGraphicFramePr>
+              <a:graphicFrameLocks xmlns:a="http://schemas.openxmlformats.org/drawingml/2006/main" noChangeAspect="1"/>
+            </wp:cNvGraphicFramePr>
+            <a:graphic xmlns:a="http://schemas.openxmlformats.org/drawingml/2006/main">
+              <a:graphicData uri="http://schemas.openxmlformats.org/drawingml/2006/picture">
+                <pic:pic xmlns:pic="http://schemas.openxmlformats.org/drawingml/2006/picture">
+                  <pic:nvPicPr>
+                    <pic:cNvPr id="0" name="Picture 13"/>
+                    <pic:cNvPicPr>
+                      <a:picLocks noChangeAspect="1" noChangeArrowheads="1"/>
+                    </pic:cNvPicPr>
+                  </pic:nvPicPr>
+                  <pic:blipFill>
+                    <a:blip r:embed="rId17"/>
+                    <a:srcRect/>
+                    <a:stretch>
+                      <a:fillRect/>
+                    </a:stretch>
+                  </pic:blipFill>
+                  <pic:spPr bwMode="auto">
+                    <a:xfrm>
+                      <a:off x="0" y="0"/>
+                      <a:ext cx="1438275" cy="685800"/>
+                    </a:xfrm>
+                    <a:prstGeom prst="rect">
+                      <a:avLst/>
+                    </a:prstGeom>
+                    <a:noFill/>
+                    <a:ln w="9525">
+                      <a:noFill/>
+                      <a:miter lim="800000"/>
+                      <a:headEnd/>
+                      <a:tailEnd/>
+                    </a:ln>
+                  </pic:spPr>
+                </pic:pic>
+              </a:graphicData>
+            </a:graphic>
+          </wp:inline>
+        </w:drawing>
+      </w:r>
+    </w:p>
+    <w:p>
+      <w:pPr>
+        <w:pStyle w:val="Heading3"/>
+      </w:pPr>
+      <w:bookmarkStart w:id="31" w:name="_Toc327982663"/>
+      <w:bookmarkStart w:id="32" w:name="_Toc359937779"/>
+      <w:r>
+        <w:t>Validate now</w:t>
+      </w:r>
+      <w:bookmarkEnd w:id="31"/>
+      <w:bookmarkEnd w:id="32"/>
+    </w:p>
+    <w:p>
+      <w:r>
+        <w:t>This enables the user to validate the application with the given architectural rules.</w:t>
+      </w:r>
+    </w:p>
+    <w:p>
+      <w:pPr>
+        <w:pStyle w:val="Heading3"/>
+      </w:pPr>
+      <w:bookmarkStart w:id="33" w:name="_Toc327982665"/>
+      <w:bookmarkStart w:id="34" w:name="_Toc359937780"/>
+      <w:r>
+        <w:t>Violation report</w:t>
+      </w:r>
+      <w:bookmarkEnd w:id="33"/>
+      <w:bookmarkEnd w:id="34"/>
+    </w:p>
+    <w:p>
+      <w:r>
+        <w:t>This enables the user to export a violation report. The report can be exported to PDF, XML or HTML.</w:t>
+      </w:r>
+    </w:p>
+    <w:p>
+      <w:pPr>
+        <w:spacing w:after="200"/>
+        <w:rPr>
+          <w:rFonts w:asciiTheme="majorHAnsi" w:eastAsiaTheme="majorEastAsia" w:hAnsiTheme="majorHAnsi" w:cstheme="majorBidi"/>
+          <w:bCs/>
+          <w:caps/>
+          <w:color w:val="00A0DB" w:themeColor="accent2"/>
+          <w:sz w:val="32"/>
+          <w:szCs w:val="26"/>
+        </w:rPr>
+      </w:pPr>
+      <w:r>
+        <w:br w:type="page"/>
+      </w:r>
+    </w:p>
+    <w:p>
+      <w:pPr>
+        <w:pStyle w:val="Heading2"/>
+      </w:pPr>
+      <w:bookmarkStart w:id="35" w:name="_Toc359937781"/>
+      <w:r>
+        <w:lastRenderedPageBreak/>
+        <w:t>TOOLS</w:t>
+      </w:r>
+      <w:bookmarkEnd w:id="35"/>
+    </w:p>
+    <w:p>
+      <w:r>
+        <w:rPr>
+          <w:noProof/>
+        </w:rPr>
+        <w:drawing>
+          <wp:inline distT="0" distB="0" distL="0" distR="0">
+            <wp:extent cx="771525" cy="476250"/>
+            <wp:effectExtent l="19050" t="0" r="9525" b="0"/>
+            <wp:docPr id="16" name="Picture 16"/>
+            <wp:cNvGraphicFramePr>
+              <a:graphicFrameLocks xmlns:a="http://schemas.openxmlformats.org/drawingml/2006/main" noChangeAspect="1"/>
+            </wp:cNvGraphicFramePr>
+            <a:graphic xmlns:a="http://schemas.openxmlformats.org/drawingml/2006/main">
+              <a:graphicData uri="http://schemas.openxmlformats.org/drawingml/2006/picture">
+                <pic:pic xmlns:pic="http://schemas.openxmlformats.org/drawingml/2006/picture">
+                  <pic:nvPicPr>
+                    <pic:cNvPr id="0" name="Picture 16"/>
+                    <pic:cNvPicPr>
+                      <a:picLocks noChangeAspect="1" noChangeArrowheads="1"/>
+                    </pic:cNvPicPr>
+                  </pic:nvPicPr>
+                  <pic:blipFill>
+                    <a:blip r:embed="rId18"/>
+                    <a:srcRect/>
+                    <a:stretch>
+                      <a:fillRect/>
+                    </a:stretch>
+                  </pic:blipFill>
+                  <pic:spPr bwMode="auto">
+                    <a:xfrm>
+                      <a:off x="0" y="0"/>
+                      <a:ext cx="771525" cy="476250"/>
+                    </a:xfrm>
+                    <a:prstGeom prst="rect">
+                      <a:avLst/>
+                    </a:prstGeom>
+                    <a:noFill/>
+                    <a:ln w="9525">
+                      <a:noFill/>
+                      <a:miter lim="800000"/>
+                      <a:headEnd/>
+                      <a:tailEnd/>
+                    </a:ln>
+                  </pic:spPr>
+                </pic:pic>
+              </a:graphicData>
+            </a:graphic>
+          </wp:inline>
+        </w:drawing>
+      </w:r>
+    </w:p>
+    <w:p/>
+    <w:p>
+      <w:pPr>
+        <w:pStyle w:val="Heading3"/>
+        <w:rPr>
+          <w:rFonts w:ascii="Courier New" w:hAnsi="Courier New" w:cs="Courier New"/>
+        </w:rPr>
+      </w:pPr>
+      <w:bookmarkStart w:id="36" w:name="_Toc359937782"/>
+      <w:r>
+        <w:t>OPTIONS</w:t>
+      </w:r>
+      <w:bookmarkEnd w:id="36"/>
+    </w:p>
+    <w:p>
+      <w:r>
+        <w:t>This will show you a window with all of HUSACCT configurable settings per component.</w:t>
+      </w:r>
+      <w:r>
+        <w:t xml:space="preserve"> You're able to change the language of HUSACCT, change your code viewer, enable action logger and more.</w:t>
+      </w:r>
+    </w:p>
+    <w:p>
+      <w:r>
+        <w:rPr>
+          <w:noProof/>
+        </w:rPr>
+        <w:drawing>
+          <wp:inline distT="0" distB="0" distL="0" distR="0">
+            <wp:extent cx="5943600" cy="3962400"/>
+            <wp:effectExtent l="19050" t="0" r="0" b="0"/>
+            <wp:docPr id="25" name="Picture 25"/>
+            <wp:cNvGraphicFramePr>
+              <a:graphicFrameLocks xmlns:a="http://schemas.openxmlformats.org/drawingml/2006/main" noChangeAspect="1"/>
+            </wp:cNvGraphicFramePr>
+            <a:graphic xmlns:a="http://schemas.openxmlformats.org/drawingml/2006/main">
+              <a:graphicData uri="http://schemas.openxmlformats.org/drawingml/2006/picture">
+                <pic:pic xmlns:pic="http://schemas.openxmlformats.org/drawingml/2006/picture">
+                  <pic:nvPicPr>
+                    <pic:cNvPr id="0" name="Picture 25"/>
+                    <pic:cNvPicPr>
+                      <a:picLocks noChangeAspect="1" noChangeArrowheads="1"/>
+                    </pic:cNvPicPr>
+                  </pic:nvPicPr>
+                  <pic:blipFill>
+                    <a:blip r:embed="rId19"/>
+                    <a:srcRect/>
+                    <a:stretch>
+                      <a:fillRect/>
+                    </a:stretch>
+                  </pic:blipFill>
+                  <pic:spPr bwMode="auto">
+                    <a:xfrm>
+                      <a:off x="0" y="0"/>
+                      <a:ext cx="5943600" cy="3962400"/>
+                    </a:xfrm>
+                    <a:prstGeom prst="rect">
+                      <a:avLst/>
+                    </a:prstGeom>
+                    <a:noFill/>
+                    <a:ln w="9525">
+                      <a:noFill/>
+                      <a:miter lim="800000"/>
+                      <a:headEnd/>
+                      <a:tailEnd/>
+                    </a:ln>
+                  </pic:spPr>
+                </pic:pic>
+              </a:graphicData>
+            </a:graphic>
+          </wp:inline>
+        </w:drawing>
+      </w:r>
+    </w:p>
+    <w:p>
+      <w:pPr>
+        <w:spacing w:after="200"/>
+        <w:rPr>
+          <w:rFonts w:asciiTheme="majorHAnsi" w:eastAsiaTheme="majorEastAsia" w:hAnsiTheme="majorHAnsi" w:cstheme="majorBidi"/>
+          <w:bCs/>
+          <w:caps/>
+          <w:color w:val="00A0DB" w:themeColor="accent2"/>
+          <w:sz w:val="32"/>
+          <w:szCs w:val="26"/>
+        </w:rPr>
+      </w:pPr>
+      <w:r>
+        <w:br w:type="page"/>
+      </w:r>
+    </w:p>
+    <w:p>
+      <w:pPr>
+        <w:pStyle w:val="Heading2"/>
+      </w:pPr>
+      <w:bookmarkStart w:id="37" w:name="_Toc359937783"/>
+      <w:r>
+        <w:lastRenderedPageBreak/>
+        <w:t>HELP</w:t>
+      </w:r>
+      <w:bookmarkEnd w:id="37"/>
+    </w:p>
+    <w:p>
+      <w:r>
+        <w:rPr>
+          <w:noProof/>
+        </w:rPr>
+        <w:drawing>
+          <wp:inline distT="0" distB="0" distL="0" distR="0">
+            <wp:extent cx="1266825" cy="666750"/>
+            <wp:effectExtent l="19050" t="0" r="9525" b="0"/>
+            <wp:docPr id="22" name="Picture 22"/>
+            <wp:cNvGraphicFramePr>
+              <a:graphicFrameLocks xmlns:a="http://schemas.openxmlformats.org/drawingml/2006/main" noChangeAspect="1"/>
+            </wp:cNvGraphicFramePr>
+            <a:graphic xmlns:a="http://schemas.openxmlformats.org/drawingml/2006/main">
+              <a:graphicData uri="http://schemas.openxmlformats.org/drawingml/2006/picture">
+                <pic:pic xmlns:pic="http://schemas.openxmlformats.org/drawingml/2006/picture">
+                  <pic:nvPicPr>
+                    <pic:cNvPr id="0" name="Picture 22"/>
+                    <pic:cNvPicPr>
+                      <a:picLocks noChangeAspect="1" noChangeArrowheads="1"/>
+                    </pic:cNvPicPr>
+                  </pic:nvPicPr>
+                  <pic:blipFill>
+                    <a:blip r:embed="rId20"/>
+                    <a:srcRect/>
+                    <a:stretch>
+                      <a:fillRect/>
+                    </a:stretch>
+                  </pic:blipFill>
+                  <pic:spPr bwMode="auto">
+                    <a:xfrm>
+                      <a:off x="0" y="0"/>
+                      <a:ext cx="1266825" cy="666750"/>
+                    </a:xfrm>
+                    <a:prstGeom prst="rect">
+                      <a:avLst/>
+                    </a:prstGeom>
+                    <a:noFill/>
+                    <a:ln w="9525">
+                      <a:noFill/>
+                      <a:miter lim="800000"/>
+                      <a:headEnd/>
+                      <a:tailEnd/>
+                    </a:ln>
+                  </pic:spPr>
+                </pic:pic>
+              </a:graphicData>
+            </a:graphic>
+          </wp:inline>
+        </w:drawing>
+      </w:r>
+    </w:p>
+    <w:p/>
+    <w:p>
+      <w:pPr>
+        <w:pStyle w:val="Heading3"/>
+      </w:pPr>
+      <w:bookmarkStart w:id="38" w:name="_Toc359937784"/>
+      <w:r>
+        <w:t>ABOUT HUSACCT</w:t>
+      </w:r>
+      <w:bookmarkEnd w:id="38"/>
+    </w:p>
+    <w:p>
+      <w:r>
+        <w:t>This dialog shows you a little bit more info about HUSACCT like the version number, a link to github, all developers and engineers.</w:t>
+      </w:r>
+    </w:p>
+    <w:p>
+      <w:r>
+        <w:rPr>
+          <w:noProof/>
+        </w:rPr>
+        <w:drawing>
+          <wp:inline distT="0" distB="0" distL="0" distR="0">
+            <wp:extent cx="3048000" cy="4940472"/>
+            <wp:effectExtent l="19050" t="0" r="0" b="0"/>
+            <wp:docPr id="31" name="Picture 31"/>
+            <wp:cNvGraphicFramePr>
+              <a:graphicFrameLocks xmlns:a="http://schemas.openxmlformats.org/drawingml/2006/main" noChangeAspect="1"/>
+            </wp:cNvGraphicFramePr>
+            <a:graphic xmlns:a="http://schemas.openxmlformats.org/drawingml/2006/main">
+              <a:graphicData uri="http://schemas.openxmlformats.org/drawingml/2006/picture">
+                <pic:pic xmlns:pic="http://schemas.openxmlformats.org/drawingml/2006/picture">
+                  <pic:nvPicPr>
+                    <pic:cNvPr id="0" name="Picture 31"/>
+                    <pic:cNvPicPr>
+                      <a:picLocks noChangeAspect="1" noChangeArrowheads="1"/>
+                    </pic:cNvPicPr>
+                  </pic:nvPicPr>
+                  <pic:blipFill>
+                    <a:blip r:embed="rId21"/>
+                    <a:srcRect/>
+                    <a:stretch>
+                      <a:fillRect/>
+                    </a:stretch>
+                  </pic:blipFill>
+                  <pic:spPr bwMode="auto">
+                    <a:xfrm>
+                      <a:off x="0" y="0"/>
+                      <a:ext cx="3050889" cy="4945155"/>
+                    </a:xfrm>
+                    <a:prstGeom prst="rect">
+                      <a:avLst/>
+                    </a:prstGeom>
+                    <a:noFill/>
+                    <a:ln w="9525">
+                      <a:noFill/>
+                      <a:miter lim="800000"/>
+                      <a:headEnd/>
+                      <a:tailEnd/>
+                    </a:ln>
+                  </pic:spPr>
+                </pic:pic>
+              </a:graphicData>
+            </a:graphic>
+          </wp:inline>
+        </w:drawing>
+      </w:r>
+    </w:p>
+    <w:p>
+      <w:pPr>
+        <w:pStyle w:val="Heading3"/>
+        <w:rPr>
+          <w:rFonts w:ascii="Courier New" w:hAnsi="Courier New" w:cs="Courier New"/>
+        </w:rPr>
+      </w:pPr>
+      <w:bookmarkStart w:id="39" w:name="_Toc359937785"/>
+      <w:r>
+        <w:t>DOCUMENTATION</w:t>
+      </w:r>
+      <w:r>
+        <w:t>/HELP</w:t>
+      </w:r>
+      <w:bookmarkEnd w:id="39"/>
+    </w:p>
+    <w:p>
+      <w:r>
+        <w:t>Allows you to view the user documentation . These can be useful when you need more specific help.  You can also right click on specific windows and hit Help. This</w:t>
+      </w:r>
+      <w:r>
+        <w:t xml:space="preserve"> shows a help dialog with step-by-step instructions.</w:t>
+      </w:r>
+      <w:r>
+        <w:br w:type="page"/>
+      </w:r>
+    </w:p>
+    <w:p>
+      <w:pPr>
         <w:pStyle w:val="Heading1"/>
       </w:pPr>
-      <w:bookmarkStart w:id="7" w:name="_Toc359868844"/>
+      <w:bookmarkStart w:id="40" w:name="_Toc327982670"/>
+      <w:bookmarkStart w:id="41" w:name="_Toc359937786"/>
+      <w:r>
+        <w:lastRenderedPageBreak/>
+        <w:t>TOOLBAR</w:t>
+      </w:r>
+      <w:bookmarkEnd w:id="41"/>
+    </w:p>
+    <w:p>
+      <w:r>
+        <w:t>All the buttons in the toolbar are directly linked to the items in the menubar.</w:t>
+      </w:r>
+    </w:p>
+    <w:p>
+      <w:r>
+        <w:rPr>
+          <w:noProof/>
+        </w:rPr>
+        <w:drawing>
+          <wp:inline distT="0" distB="0" distL="0" distR="0">
+            <wp:extent cx="3498453" cy="390525"/>
+            <wp:effectExtent l="19050" t="0" r="6747" b="0"/>
+            <wp:docPr id="28" name="Picture 28"/>
+            <wp:cNvGraphicFramePr>
+              <a:graphicFrameLocks xmlns:a="http://schemas.openxmlformats.org/drawingml/2006/main" noChangeAspect="1"/>
+            </wp:cNvGraphicFramePr>
+            <a:graphic xmlns:a="http://schemas.openxmlformats.org/drawingml/2006/main">
+              <a:graphicData uri="http://schemas.openxmlformats.org/drawingml/2006/picture">
+                <pic:pic xmlns:pic="http://schemas.openxmlformats.org/drawingml/2006/picture">
+                  <pic:nvPicPr>
+                    <pic:cNvPr id="0" name="Picture 28"/>
+                    <pic:cNvPicPr>
+                      <a:picLocks noChangeAspect="1" noChangeArrowheads="1"/>
+                    </pic:cNvPicPr>
+                  </pic:nvPicPr>
+                  <pic:blipFill>
+                    <a:blip r:embed="rId22"/>
+                    <a:srcRect/>
+                    <a:stretch>
+                      <a:fillRect/>
+                    </a:stretch>
+                  </pic:blipFill>
+                  <pic:spPr bwMode="auto">
+                    <a:xfrm>
+                      <a:off x="0" y="0"/>
+                      <a:ext cx="3498453" cy="390525"/>
+                    </a:xfrm>
+                    <a:prstGeom prst="rect">
+                      <a:avLst/>
+                    </a:prstGeom>
+                    <a:noFill/>
+                    <a:ln w="9525">
+                      <a:noFill/>
+                      <a:miter lim="800000"/>
+                      <a:headEnd/>
+                      <a:tailEnd/>
+                    </a:ln>
+                  </pic:spPr>
+                </pic:pic>
+              </a:graphicData>
+            </a:graphic>
+          </wp:inline>
+        </w:drawing>
+      </w:r>
+    </w:p>
+    <w:p/>
+    <w:p>
+      <w:r>
+        <w:t>The buttons are from left to right:</w:t>
+      </w:r>
+    </w:p>
+    <w:p>
+      <w:pPr>
+        <w:pStyle w:val="ListParagraph"/>
+        <w:numPr>
+          <w:ilvl w:val="0"/>
+          <w:numId w:val="4"/>
+        </w:numPr>
+      </w:pPr>
+      <w:r>
+        <w:t>New workspace</w:t>
+      </w:r>
+    </w:p>
+    <w:p>
+      <w:pPr>
+        <w:pStyle w:val="ListParagraph"/>
+        <w:numPr>
+          <w:ilvl w:val="0"/>
+          <w:numId w:val="4"/>
+        </w:numPr>
+      </w:pPr>
+      <w:r>
+        <w:t>Open workspace</w:t>
+      </w:r>
+    </w:p>
+    <w:p>
+      <w:pPr>
+        <w:pStyle w:val="ListParagraph"/>
+        <w:numPr>
+          <w:ilvl w:val="0"/>
+          <w:numId w:val="4"/>
+        </w:numPr>
+      </w:pPr>
+      <w:r>
+        <w:t>Save workspace</w:t>
+      </w:r>
+    </w:p>
+    <w:p>
+      <w:pPr>
+        <w:pStyle w:val="ListParagraph"/>
+        <w:numPr>
+          <w:ilvl w:val="0"/>
+          <w:numId w:val="4"/>
+        </w:numPr>
+      </w:pPr>
+      <w:r>
+        <w:t>Define architecture</w:t>
+      </w:r>
+    </w:p>
+    <w:p>
+      <w:pPr>
+        <w:pStyle w:val="ListParagraph"/>
+        <w:numPr>
+          <w:ilvl w:val="0"/>
+          <w:numId w:val="4"/>
+        </w:numPr>
+      </w:pPr>
+      <w:r>
+        <w:t>Defined architecture diagram</w:t>
+      </w:r>
+    </w:p>
+    <w:p>
+      <w:pPr>
+        <w:pStyle w:val="ListParagraph"/>
+        <w:numPr>
+          <w:ilvl w:val="0"/>
+          <w:numId w:val="4"/>
+        </w:numPr>
+      </w:pPr>
+      <w:r>
+        <w:t>Application properties</w:t>
+      </w:r>
+    </w:p>
+    <w:p>
+      <w:pPr>
+        <w:pStyle w:val="ListParagraph"/>
+        <w:numPr>
+          <w:ilvl w:val="0"/>
+          <w:numId w:val="4"/>
+        </w:numPr>
+      </w:pPr>
+      <w:r>
+        <w:t>Analysed application overview</w:t>
+      </w:r>
+    </w:p>
+    <w:p>
+      <w:pPr>
+        <w:pStyle w:val="ListParagraph"/>
+        <w:numPr>
+          <w:ilvl w:val="0"/>
+          <w:numId w:val="4"/>
+        </w:numPr>
+      </w:pPr>
+      <w:r>
+        <w:t>Analysed application diagram</w:t>
+      </w:r>
+    </w:p>
+    <w:p>
+      <w:pPr>
+        <w:pStyle w:val="ListParagraph"/>
+        <w:numPr>
+          <w:ilvl w:val="0"/>
+          <w:numId w:val="4"/>
+        </w:numPr>
+      </w:pPr>
+      <w:r>
+        <w:t>Validate</w:t>
+      </w:r>
+      <w:r>
+        <w:br w:type="page"/>
+      </w:r>
+    </w:p>
+    <w:p>
+      <w:pPr>
+        <w:pStyle w:val="Heading1"/>
+      </w:pPr>
+      <w:bookmarkStart w:id="42" w:name="_Toc359937787"/>
+      <w:r>
+        <w:lastRenderedPageBreak/>
+        <w:t>Taskbar</w:t>
+      </w:r>
+      <w:bookmarkEnd w:id="40"/>
+      <w:bookmarkEnd w:id="42"/>
+    </w:p>
+    <w:p>
+      <w:r>
+        <w:t xml:space="preserve">The taskbar is shown when a frame is opened. </w:t>
+      </w:r>
+    </w:p>
+    <w:p>
+      <w:pPr>
+        <w:keepNext/>
+      </w:pPr>
+      <w:r>
+        <w:rPr>
+          <w:noProof/>
+        </w:rPr>
+        <w:drawing>
+          <wp:inline distT="0" distB="0" distL="0" distR="0">
+            <wp:extent cx="4629150" cy="1504950"/>
+            <wp:effectExtent l="0" t="0" r="0" b="0"/>
+            <wp:docPr id="18" name="Picture 16"/>
+            <wp:cNvGraphicFramePr>
+              <a:graphicFrameLocks xmlns:a="http://schemas.openxmlformats.org/drawingml/2006/main" noChangeAspect="1"/>
+            </wp:cNvGraphicFramePr>
+            <a:graphic xmlns:a="http://schemas.openxmlformats.org/drawingml/2006/main">
+              <a:graphicData uri="http://schemas.openxmlformats.org/drawingml/2006/picture">
+                <pic:pic xmlns:pic="http://schemas.openxmlformats.org/drawingml/2006/picture">
+                  <pic:nvPicPr>
+                    <pic:cNvPr id="0" name="Picture 4"/>
+                    <pic:cNvPicPr>
+                      <a:picLocks noChangeAspect="1" noChangeArrowheads="1"/>
+                    </pic:cNvPicPr>
+                  </pic:nvPicPr>
+                  <pic:blipFill>
+                    <a:blip r:embed="rId23">
+                      <a:extLst>
+                        <a:ext uri="{28A0092B-C50C-407E-A947-70E740481C1C}">
+                          <a14:useLocalDpi xmlns="" xmlns:wpc="http://schemas.microsoft.com/office/word/2010/wordprocessingCanvas" xmlns:mc="http://schemas.openxmlformats.org/markup-compatibility/2006" xmlns:o="urn:schemas-microsoft-com:office:office" xmlns:v="urn:schemas-microsoft-com:vml" xmlns:wp14="http://schemas.microsoft.com/office/word/2010/wordprocessingDrawing" xmlns:w10="urn:schemas-microsoft-com:office:word" xmlns:w="http://schemas.openxmlformats.org/wordprocessingml/2006/main" xmlns:w14="http://schemas.microsoft.com/office/word/2010/wordml" xmlns:wpg="http://schemas.microsoft.com/office/word/2010/wordprocessingGroup" xmlns:wpi="http://schemas.microsoft.com/office/word/2010/wordprocessingInk" xmlns:wps="http://schemas.microsoft.com/office/word/2010/wordprocessingShape" xmlns:a14="http://schemas.microsoft.com/office/drawing/2010/main" val="0"/>
+                        </a:ext>
+                      </a:extLst>
+                    </a:blip>
+                    <a:srcRect/>
+                    <a:stretch>
+                      <a:fillRect/>
+                    </a:stretch>
+                  </pic:blipFill>
+                  <pic:spPr bwMode="auto">
+                    <a:xfrm>
+                      <a:off x="0" y="0"/>
+                      <a:ext cx="4629150" cy="1504950"/>
+                    </a:xfrm>
+                    <a:prstGeom prst="rect">
+                      <a:avLst/>
+                    </a:prstGeom>
+                    <a:noFill/>
+                    <a:ln>
+                      <a:noFill/>
+                    </a:ln>
+                  </pic:spPr>
+                </pic:pic>
+              </a:graphicData>
+            </a:graphic>
+          </wp:inline>
+        </w:drawing>
+      </w:r>
+    </w:p>
+    <w:p>
+      <w:r>
+        <w:t>Left-click on a button will put the corresponding frame to the front.</w:t>
+      </w:r>
+    </w:p>
+    <w:p>
+      <w:r>
+        <w:t>Right-click on a button will open a context menu.</w:t>
+      </w:r>
+    </w:p>
+    <w:p>
+      <w:pPr>
+        <w:keepNext/>
+      </w:pPr>
+      <w:r>
+        <w:rPr>
+          <w:noProof/>
+        </w:rPr>
+        <w:drawing>
+          <wp:inline distT="0" distB="0" distL="0" distR="0">
+            <wp:extent cx="4762500" cy="847725"/>
+            <wp:effectExtent l="0" t="0" r="0" b="9525"/>
+            <wp:docPr id="20" name="Picture 34"/>
+            <wp:cNvGraphicFramePr>
+              <a:graphicFrameLocks xmlns:a="http://schemas.openxmlformats.org/drawingml/2006/main" noChangeAspect="1"/>
+            </wp:cNvGraphicFramePr>
+            <a:graphic xmlns:a="http://schemas.openxmlformats.org/drawingml/2006/main">
+              <a:graphicData uri="http://schemas.openxmlformats.org/drawingml/2006/picture">
+                <pic:pic xmlns:pic="http://schemas.openxmlformats.org/drawingml/2006/picture">
+                  <pic:nvPicPr>
+                    <pic:cNvPr id="0" name="Picture 5"/>
+                    <pic:cNvPicPr>
+                      <a:picLocks noChangeAspect="1" noChangeArrowheads="1"/>
+                    </pic:cNvPicPr>
+                  </pic:nvPicPr>
+                  <pic:blipFill>
+                    <a:blip r:embed="rId24">
+                      <a:extLst>
+                        <a:ext uri="{28A0092B-C50C-407E-A947-70E740481C1C}">
+                          <a14:useLocalDpi xmlns="" xmlns:wpc="http://schemas.microsoft.com/office/word/2010/wordprocessingCanvas" xmlns:mc="http://schemas.openxmlformats.org/markup-compatibility/2006" xmlns:o="urn:schemas-microsoft-com:office:office" xmlns:v="urn:schemas-microsoft-com:vml" xmlns:wp14="http://schemas.microsoft.com/office/word/2010/wordprocessingDrawing" xmlns:w10="urn:schemas-microsoft-com:office:word" xmlns:w="http://schemas.openxmlformats.org/wordprocessingml/2006/main" xmlns:w14="http://schemas.microsoft.com/office/word/2010/wordml" xmlns:wpg="http://schemas.microsoft.com/office/word/2010/wordprocessingGroup" xmlns:wpi="http://schemas.microsoft.com/office/word/2010/wordprocessingInk" xmlns:wps="http://schemas.microsoft.com/office/word/2010/wordprocessingShape" xmlns:a14="http://schemas.microsoft.com/office/drawing/2010/main" val="0"/>
+                        </a:ext>
+                      </a:extLst>
+                    </a:blip>
+                    <a:srcRect/>
+                    <a:stretch>
+                      <a:fillRect/>
+                    </a:stretch>
+                  </pic:blipFill>
+                  <pic:spPr bwMode="auto">
+                    <a:xfrm>
+                      <a:off x="0" y="0"/>
+                      <a:ext cx="4762500" cy="847725"/>
+                    </a:xfrm>
+                    <a:prstGeom prst="rect">
+                      <a:avLst/>
+                    </a:prstGeom>
+                    <a:noFill/>
+                    <a:ln>
+                      <a:noFill/>
+                    </a:ln>
+                  </pic:spPr>
+                </pic:pic>
+              </a:graphicData>
+            </a:graphic>
+          </wp:inline>
+        </w:drawing>
+      </w:r>
+    </w:p>
+    <w:p>
+      <w:r>
+        <w:t>Maximize; maximizes the frame.</w:t>
+      </w:r>
+      <w:r>
+        <w:br/>
+        <w:t>Restore; sets the size of the frame to the default and centers the frame.</w:t>
+      </w:r>
+      <w:r>
+        <w:br/>
+        <w:t>Close; close the frame.</w:t>
+      </w:r>
+    </w:p>
+    <w:p>
+      <w:r>
+        <w:br w:type="page"/>
+      </w:r>
+    </w:p>
+    <w:p>
+      <w:pPr>
+        <w:pStyle w:val="Heading1"/>
+      </w:pPr>
+      <w:bookmarkStart w:id="43" w:name="_Toc359937788"/>
       <w:r>
         <w:lastRenderedPageBreak/>
         <w:t>ACTION LOG</w:t>
       </w:r>
-      <w:bookmarkEnd w:id="7"/>
+      <w:bookmarkEnd w:id="43"/>
     </w:p>
     <w:p>
       <w:r>
@@ -1587,7 +5049,7 @@
                     </pic:cNvPicPr>
                   </pic:nvPicPr>
                   <pic:blipFill>
-                    <a:blip r:embed="rId12"/>
+                    <a:blip r:embed="rId25"/>
                     <a:srcRect/>
                     <a:stretch>
                       <a:fillRect/>
@@ -1617,7 +5079,7 @@
       </w:r>
     </w:p>
     <w:sectPr>
-      <w:footerReference w:type="default" r:id="rId13"/>
+      <w:footerReference w:type="default" r:id="rId26"/>
       <w:pgSz w:w="12240" w:h="15840"/>
       <w:pgMar w:top="1440" w:right="1440" w:bottom="1440" w:left="1440" w:header="720" w:footer="720" w:gutter="0"/>
       <w:pgNumType w:start="0"/>
@@ -1808,7 +5270,7 @@
             <w:sz w:val="28"/>
             <w:szCs w:val="28"/>
           </w:rPr>
-          <w:t>1</w:t>
+          <w:t>2</w:t>
         </w:r>
         <w:r>
           <w:rPr>
@@ -1849,6 +5311,475 @@
     </w:p>
   </w:footnote>
 </w:footnotes>
+</file>
+
+<file path=word/numbering.xml><?xml version="1.0" encoding="utf-8"?>
+<w:numbering xmlns:ve="http://schemas.openxmlformats.org/markup-compatibility/2006" xmlns:o="urn:schemas-microsoft-com:office:office" xmlns:r="http://schemas.openxmlformats.org/officeDocument/2006/relationships" xmlns:m="http://schemas.openxmlformats.org/officeDocument/2006/math" xmlns:v="urn:schemas-microsoft-com:vml" xmlns:wp="http://schemas.openxmlformats.org/drawingml/2006/wordprocessingDrawing" xmlns:w10="urn:schemas-microsoft-com:office:word" xmlns:w="http://schemas.openxmlformats.org/wordprocessingml/2006/main" xmlns:wne="http://schemas.microsoft.com/office/word/2006/wordml">
+  <w:abstractNum w:abstractNumId="0">
+    <w:nsid w:val="168D62A1"/>
+    <w:multiLevelType w:val="hybridMultilevel"/>
+    <w:tmpl w:val="15DE4816"/>
+    <w:lvl w:ilvl="0" w:tplc="04130001">
+      <w:start w:val="1"/>
+      <w:numFmt w:val="bullet"/>
+      <w:lvlText w:val=""/>
+      <w:lvlJc w:val="left"/>
+      <w:pPr>
+        <w:ind w:left="720" w:hanging="360"/>
+      </w:pPr>
+      <w:rPr>
+        <w:rFonts w:ascii="Symbol" w:hAnsi="Symbol" w:hint="default"/>
+      </w:rPr>
+    </w:lvl>
+    <w:lvl w:ilvl="1" w:tplc="04130003" w:tentative="1">
+      <w:start w:val="1"/>
+      <w:numFmt w:val="bullet"/>
+      <w:lvlText w:val="o"/>
+      <w:lvlJc w:val="left"/>
+      <w:pPr>
+        <w:ind w:left="1440" w:hanging="360"/>
+      </w:pPr>
+      <w:rPr>
+        <w:rFonts w:ascii="Courier New" w:hAnsi="Courier New" w:cs="Courier New" w:hint="default"/>
+      </w:rPr>
+    </w:lvl>
+    <w:lvl w:ilvl="2" w:tplc="04130005" w:tentative="1">
+      <w:start w:val="1"/>
+      <w:numFmt w:val="bullet"/>
+      <w:lvlText w:val=""/>
+      <w:lvlJc w:val="left"/>
+      <w:pPr>
+        <w:ind w:left="2160" w:hanging="360"/>
+      </w:pPr>
+      <w:rPr>
+        <w:rFonts w:ascii="Wingdings" w:hAnsi="Wingdings" w:hint="default"/>
+      </w:rPr>
+    </w:lvl>
+    <w:lvl w:ilvl="3" w:tplc="04130001" w:tentative="1">
+      <w:start w:val="1"/>
+      <w:numFmt w:val="bullet"/>
+      <w:lvlText w:val=""/>
+      <w:lvlJc w:val="left"/>
+      <w:pPr>
+        <w:ind w:left="2880" w:hanging="360"/>
+      </w:pPr>
+      <w:rPr>
+        <w:rFonts w:ascii="Symbol" w:hAnsi="Symbol" w:hint="default"/>
+      </w:rPr>
+    </w:lvl>
+    <w:lvl w:ilvl="4" w:tplc="04130003" w:tentative="1">
+      <w:start w:val="1"/>
+      <w:numFmt w:val="bullet"/>
+      <w:lvlText w:val="o"/>
+      <w:lvlJc w:val="left"/>
+      <w:pPr>
+        <w:ind w:left="3600" w:hanging="360"/>
+      </w:pPr>
+      <w:rPr>
+        <w:rFonts w:ascii="Courier New" w:hAnsi="Courier New" w:cs="Courier New" w:hint="default"/>
+      </w:rPr>
+    </w:lvl>
+    <w:lvl w:ilvl="5" w:tplc="04130005" w:tentative="1">
+      <w:start w:val="1"/>
+      <w:numFmt w:val="bullet"/>
+      <w:lvlText w:val=""/>
+      <w:lvlJc w:val="left"/>
+      <w:pPr>
+        <w:ind w:left="4320" w:hanging="360"/>
+      </w:pPr>
+      <w:rPr>
+        <w:rFonts w:ascii="Wingdings" w:hAnsi="Wingdings" w:hint="default"/>
+      </w:rPr>
+    </w:lvl>
+    <w:lvl w:ilvl="6" w:tplc="04130001" w:tentative="1">
+      <w:start w:val="1"/>
+      <w:numFmt w:val="bullet"/>
+      <w:lvlText w:val=""/>
+      <w:lvlJc w:val="left"/>
+      <w:pPr>
+        <w:ind w:left="5040" w:hanging="360"/>
+      </w:pPr>
+      <w:rPr>
+        <w:rFonts w:ascii="Symbol" w:hAnsi="Symbol" w:hint="default"/>
+      </w:rPr>
+    </w:lvl>
+    <w:lvl w:ilvl="7" w:tplc="04130003" w:tentative="1">
+      <w:start w:val="1"/>
+      <w:numFmt w:val="bullet"/>
+      <w:lvlText w:val="o"/>
+      <w:lvlJc w:val="left"/>
+      <w:pPr>
+        <w:ind w:left="5760" w:hanging="360"/>
+      </w:pPr>
+      <w:rPr>
+        <w:rFonts w:ascii="Courier New" w:hAnsi="Courier New" w:cs="Courier New" w:hint="default"/>
+      </w:rPr>
+    </w:lvl>
+    <w:lvl w:ilvl="8" w:tplc="04130005" w:tentative="1">
+      <w:start w:val="1"/>
+      <w:numFmt w:val="bullet"/>
+      <w:lvlText w:val=""/>
+      <w:lvlJc w:val="left"/>
+      <w:pPr>
+        <w:ind w:left="6480" w:hanging="360"/>
+      </w:pPr>
+      <w:rPr>
+        <w:rFonts w:ascii="Wingdings" w:hAnsi="Wingdings" w:hint="default"/>
+      </w:rPr>
+    </w:lvl>
+  </w:abstractNum>
+  <w:abstractNum w:abstractNumId="1">
+    <w:nsid w:val="189714DC"/>
+    <w:multiLevelType w:val="hybridMultilevel"/>
+    <w:tmpl w:val="99F86AB0"/>
+    <w:lvl w:ilvl="0" w:tplc="04130001">
+      <w:start w:val="1"/>
+      <w:numFmt w:val="bullet"/>
+      <w:lvlText w:val=""/>
+      <w:lvlJc w:val="left"/>
+      <w:pPr>
+        <w:ind w:left="720" w:hanging="360"/>
+      </w:pPr>
+      <w:rPr>
+        <w:rFonts w:ascii="Symbol" w:hAnsi="Symbol" w:hint="default"/>
+      </w:rPr>
+    </w:lvl>
+    <w:lvl w:ilvl="1" w:tplc="04130003" w:tentative="1">
+      <w:start w:val="1"/>
+      <w:numFmt w:val="bullet"/>
+      <w:lvlText w:val="o"/>
+      <w:lvlJc w:val="left"/>
+      <w:pPr>
+        <w:ind w:left="1440" w:hanging="360"/>
+      </w:pPr>
+      <w:rPr>
+        <w:rFonts w:ascii="Courier New" w:hAnsi="Courier New" w:cs="Courier New" w:hint="default"/>
+      </w:rPr>
+    </w:lvl>
+    <w:lvl w:ilvl="2" w:tplc="04130005" w:tentative="1">
+      <w:start w:val="1"/>
+      <w:numFmt w:val="bullet"/>
+      <w:lvlText w:val=""/>
+      <w:lvlJc w:val="left"/>
+      <w:pPr>
+        <w:ind w:left="2160" w:hanging="360"/>
+      </w:pPr>
+      <w:rPr>
+        <w:rFonts w:ascii="Wingdings" w:hAnsi="Wingdings" w:hint="default"/>
+      </w:rPr>
+    </w:lvl>
+    <w:lvl w:ilvl="3" w:tplc="04130001" w:tentative="1">
+      <w:start w:val="1"/>
+      <w:numFmt w:val="bullet"/>
+      <w:lvlText w:val=""/>
+      <w:lvlJc w:val="left"/>
+      <w:pPr>
+        <w:ind w:left="2880" w:hanging="360"/>
+      </w:pPr>
+      <w:rPr>
+        <w:rFonts w:ascii="Symbol" w:hAnsi="Symbol" w:hint="default"/>
+      </w:rPr>
+    </w:lvl>
+    <w:lvl w:ilvl="4" w:tplc="04130003" w:tentative="1">
+      <w:start w:val="1"/>
+      <w:numFmt w:val="bullet"/>
+      <w:lvlText w:val="o"/>
+      <w:lvlJc w:val="left"/>
+      <w:pPr>
+        <w:ind w:left="3600" w:hanging="360"/>
+      </w:pPr>
+      <w:rPr>
+        <w:rFonts w:ascii="Courier New" w:hAnsi="Courier New" w:cs="Courier New" w:hint="default"/>
+      </w:rPr>
+    </w:lvl>
+    <w:lvl w:ilvl="5" w:tplc="04130005" w:tentative="1">
+      <w:start w:val="1"/>
+      <w:numFmt w:val="bullet"/>
+      <w:lvlText w:val=""/>
+      <w:lvlJc w:val="left"/>
+      <w:pPr>
+        <w:ind w:left="4320" w:hanging="360"/>
+      </w:pPr>
+      <w:rPr>
+        <w:rFonts w:ascii="Wingdings" w:hAnsi="Wingdings" w:hint="default"/>
+      </w:rPr>
+    </w:lvl>
+    <w:lvl w:ilvl="6" w:tplc="04130001" w:tentative="1">
+      <w:start w:val="1"/>
+      <w:numFmt w:val="bullet"/>
+      <w:lvlText w:val=""/>
+      <w:lvlJc w:val="left"/>
+      <w:pPr>
+        <w:ind w:left="5040" w:hanging="360"/>
+      </w:pPr>
+      <w:rPr>
+        <w:rFonts w:ascii="Symbol" w:hAnsi="Symbol" w:hint="default"/>
+      </w:rPr>
+    </w:lvl>
+    <w:lvl w:ilvl="7" w:tplc="04130003" w:tentative="1">
+      <w:start w:val="1"/>
+      <w:numFmt w:val="bullet"/>
+      <w:lvlText w:val="o"/>
+      <w:lvlJc w:val="left"/>
+      <w:pPr>
+        <w:ind w:left="5760" w:hanging="360"/>
+      </w:pPr>
+      <w:rPr>
+        <w:rFonts w:ascii="Courier New" w:hAnsi="Courier New" w:cs="Courier New" w:hint="default"/>
+      </w:rPr>
+    </w:lvl>
+    <w:lvl w:ilvl="8" w:tplc="04130005" w:tentative="1">
+      <w:start w:val="1"/>
+      <w:numFmt w:val="bullet"/>
+      <w:lvlText w:val=""/>
+      <w:lvlJc w:val="left"/>
+      <w:pPr>
+        <w:ind w:left="6480" w:hanging="360"/>
+      </w:pPr>
+      <w:rPr>
+        <w:rFonts w:ascii="Wingdings" w:hAnsi="Wingdings" w:hint="default"/>
+      </w:rPr>
+    </w:lvl>
+  </w:abstractNum>
+  <w:abstractNum w:abstractNumId="2">
+    <w:nsid w:val="2681546D"/>
+    <w:multiLevelType w:val="hybridMultilevel"/>
+    <w:tmpl w:val="42540F6C"/>
+    <w:lvl w:ilvl="0" w:tplc="04090001">
+      <w:start w:val="1"/>
+      <w:numFmt w:val="bullet"/>
+      <w:lvlText w:val=""/>
+      <w:lvlJc w:val="left"/>
+      <w:pPr>
+        <w:ind w:left="720" w:hanging="360"/>
+      </w:pPr>
+      <w:rPr>
+        <w:rFonts w:ascii="Symbol" w:hAnsi="Symbol" w:hint="default"/>
+      </w:rPr>
+    </w:lvl>
+    <w:lvl w:ilvl="1" w:tplc="04090003" w:tentative="1">
+      <w:start w:val="1"/>
+      <w:numFmt w:val="bullet"/>
+      <w:lvlText w:val="o"/>
+      <w:lvlJc w:val="left"/>
+      <w:pPr>
+        <w:ind w:left="1440" w:hanging="360"/>
+      </w:pPr>
+      <w:rPr>
+        <w:rFonts w:ascii="Courier New" w:hAnsi="Courier New" w:cs="Courier New" w:hint="default"/>
+      </w:rPr>
+    </w:lvl>
+    <w:lvl w:ilvl="2" w:tplc="04090005" w:tentative="1">
+      <w:start w:val="1"/>
+      <w:numFmt w:val="bullet"/>
+      <w:lvlText w:val=""/>
+      <w:lvlJc w:val="left"/>
+      <w:pPr>
+        <w:ind w:left="2160" w:hanging="360"/>
+      </w:pPr>
+      <w:rPr>
+        <w:rFonts w:ascii="Wingdings" w:hAnsi="Wingdings" w:hint="default"/>
+      </w:rPr>
+    </w:lvl>
+    <w:lvl w:ilvl="3" w:tplc="04090001" w:tentative="1">
+      <w:start w:val="1"/>
+      <w:numFmt w:val="bullet"/>
+      <w:lvlText w:val=""/>
+      <w:lvlJc w:val="left"/>
+      <w:pPr>
+        <w:ind w:left="2880" w:hanging="360"/>
+      </w:pPr>
+      <w:rPr>
+        <w:rFonts w:ascii="Symbol" w:hAnsi="Symbol" w:hint="default"/>
+      </w:rPr>
+    </w:lvl>
+    <w:lvl w:ilvl="4" w:tplc="04090003" w:tentative="1">
+      <w:start w:val="1"/>
+      <w:numFmt w:val="bullet"/>
+      <w:lvlText w:val="o"/>
+      <w:lvlJc w:val="left"/>
+      <w:pPr>
+        <w:ind w:left="3600" w:hanging="360"/>
+      </w:pPr>
+      <w:rPr>
+        <w:rFonts w:ascii="Courier New" w:hAnsi="Courier New" w:cs="Courier New" w:hint="default"/>
+      </w:rPr>
+    </w:lvl>
+    <w:lvl w:ilvl="5" w:tplc="04090005" w:tentative="1">
+      <w:start w:val="1"/>
+      <w:numFmt w:val="bullet"/>
+      <w:lvlText w:val=""/>
+      <w:lvlJc w:val="left"/>
+      <w:pPr>
+        <w:ind w:left="4320" w:hanging="360"/>
+      </w:pPr>
+      <w:rPr>
+        <w:rFonts w:ascii="Wingdings" w:hAnsi="Wingdings" w:hint="default"/>
+      </w:rPr>
+    </w:lvl>
+    <w:lvl w:ilvl="6" w:tplc="04090001" w:tentative="1">
+      <w:start w:val="1"/>
+      <w:numFmt w:val="bullet"/>
+      <w:lvlText w:val=""/>
+      <w:lvlJc w:val="left"/>
+      <w:pPr>
+        <w:ind w:left="5040" w:hanging="360"/>
+      </w:pPr>
+      <w:rPr>
+        <w:rFonts w:ascii="Symbol" w:hAnsi="Symbol" w:hint="default"/>
+      </w:rPr>
+    </w:lvl>
+    <w:lvl w:ilvl="7" w:tplc="04090003" w:tentative="1">
+      <w:start w:val="1"/>
+      <w:numFmt w:val="bullet"/>
+      <w:lvlText w:val="o"/>
+      <w:lvlJc w:val="left"/>
+      <w:pPr>
+        <w:ind w:left="5760" w:hanging="360"/>
+      </w:pPr>
+      <w:rPr>
+        <w:rFonts w:ascii="Courier New" w:hAnsi="Courier New" w:cs="Courier New" w:hint="default"/>
+      </w:rPr>
+    </w:lvl>
+    <w:lvl w:ilvl="8" w:tplc="04090005" w:tentative="1">
+      <w:start w:val="1"/>
+      <w:numFmt w:val="bullet"/>
+      <w:lvlText w:val=""/>
+      <w:lvlJc w:val="left"/>
+      <w:pPr>
+        <w:ind w:left="6480" w:hanging="360"/>
+      </w:pPr>
+      <w:rPr>
+        <w:rFonts w:ascii="Wingdings" w:hAnsi="Wingdings" w:hint="default"/>
+      </w:rPr>
+    </w:lvl>
+  </w:abstractNum>
+  <w:abstractNum w:abstractNumId="3">
+    <w:nsid w:val="5EF070B4"/>
+    <w:multiLevelType w:val="hybridMultilevel"/>
+    <w:tmpl w:val="04DCA6C0"/>
+    <w:lvl w:ilvl="0" w:tplc="04090001">
+      <w:start w:val="1"/>
+      <w:numFmt w:val="bullet"/>
+      <w:lvlText w:val=""/>
+      <w:lvlJc w:val="left"/>
+      <w:pPr>
+        <w:ind w:left="720" w:hanging="360"/>
+      </w:pPr>
+      <w:rPr>
+        <w:rFonts w:ascii="Symbol" w:hAnsi="Symbol" w:hint="default"/>
+      </w:rPr>
+    </w:lvl>
+    <w:lvl w:ilvl="1" w:tplc="04090003" w:tentative="1">
+      <w:start w:val="1"/>
+      <w:numFmt w:val="bullet"/>
+      <w:lvlText w:val="o"/>
+      <w:lvlJc w:val="left"/>
+      <w:pPr>
+        <w:ind w:left="1440" w:hanging="360"/>
+      </w:pPr>
+      <w:rPr>
+        <w:rFonts w:ascii="Courier New" w:hAnsi="Courier New" w:cs="Courier New" w:hint="default"/>
+      </w:rPr>
+    </w:lvl>
+    <w:lvl w:ilvl="2" w:tplc="04090005" w:tentative="1">
+      <w:start w:val="1"/>
+      <w:numFmt w:val="bullet"/>
+      <w:lvlText w:val=""/>
+      <w:lvlJc w:val="left"/>
+      <w:pPr>
+        <w:ind w:left="2160" w:hanging="360"/>
+      </w:pPr>
+      <w:rPr>
+        <w:rFonts w:ascii="Wingdings" w:hAnsi="Wingdings" w:hint="default"/>
+      </w:rPr>
+    </w:lvl>
+    <w:lvl w:ilvl="3" w:tplc="04090001" w:tentative="1">
+      <w:start w:val="1"/>
+      <w:numFmt w:val="bullet"/>
+      <w:lvlText w:val=""/>
+      <w:lvlJc w:val="left"/>
+      <w:pPr>
+        <w:ind w:left="2880" w:hanging="360"/>
+      </w:pPr>
+      <w:rPr>
+        <w:rFonts w:ascii="Symbol" w:hAnsi="Symbol" w:hint="default"/>
+      </w:rPr>
+    </w:lvl>
+    <w:lvl w:ilvl="4" w:tplc="04090003" w:tentative="1">
+      <w:start w:val="1"/>
+      <w:numFmt w:val="bullet"/>
+      <w:lvlText w:val="o"/>
+      <w:lvlJc w:val="left"/>
+      <w:pPr>
+        <w:ind w:left="3600" w:hanging="360"/>
+      </w:pPr>
+      <w:rPr>
+        <w:rFonts w:ascii="Courier New" w:hAnsi="Courier New" w:cs="Courier New" w:hint="default"/>
+      </w:rPr>
+    </w:lvl>
+    <w:lvl w:ilvl="5" w:tplc="04090005" w:tentative="1">
+      <w:start w:val="1"/>
+      <w:numFmt w:val="bullet"/>
+      <w:lvlText w:val=""/>
+      <w:lvlJc w:val="left"/>
+      <w:pPr>
+        <w:ind w:left="4320" w:hanging="360"/>
+      </w:pPr>
+      <w:rPr>
+        <w:rFonts w:ascii="Wingdings" w:hAnsi="Wingdings" w:hint="default"/>
+      </w:rPr>
+    </w:lvl>
+    <w:lvl w:ilvl="6" w:tplc="04090001" w:tentative="1">
+      <w:start w:val="1"/>
+      <w:numFmt w:val="bullet"/>
+      <w:lvlText w:val=""/>
+      <w:lvlJc w:val="left"/>
+      <w:pPr>
+        <w:ind w:left="5040" w:hanging="360"/>
+      </w:pPr>
+      <w:rPr>
+        <w:rFonts w:ascii="Symbol" w:hAnsi="Symbol" w:hint="default"/>
+      </w:rPr>
+    </w:lvl>
+    <w:lvl w:ilvl="7" w:tplc="04090003" w:tentative="1">
+      <w:start w:val="1"/>
+      <w:numFmt w:val="bullet"/>
+      <w:lvlText w:val="o"/>
+      <w:lvlJc w:val="left"/>
+      <w:pPr>
+        <w:ind w:left="5760" w:hanging="360"/>
+      </w:pPr>
+      <w:rPr>
+        <w:rFonts w:ascii="Courier New" w:hAnsi="Courier New" w:cs="Courier New" w:hint="default"/>
+      </w:rPr>
+    </w:lvl>
+    <w:lvl w:ilvl="8" w:tplc="04090005" w:tentative="1">
+      <w:start w:val="1"/>
+      <w:numFmt w:val="bullet"/>
+      <w:lvlText w:val=""/>
+      <w:lvlJc w:val="left"/>
+      <w:pPr>
+        <w:ind w:left="6480" w:hanging="360"/>
+      </w:pPr>
+      <w:rPr>
+        <w:rFonts w:ascii="Wingdings" w:hAnsi="Wingdings" w:hint="default"/>
+      </w:rPr>
+    </w:lvl>
+  </w:abstractNum>
+  <w:num w:numId="1">
+    <w:abstractNumId w:val="0"/>
+  </w:num>
+  <w:num w:numId="2">
+    <w:abstractNumId w:val="1"/>
+  </w:num>
+  <w:num w:numId="3">
+    <w:abstractNumId w:val="2"/>
+  </w:num>
+  <w:num w:numId="4">
+    <w:abstractNumId w:val="3"/>
+  </w:num>
+</w:numbering>
 </file>
 
 <file path=word/styles.xml><?xml version="1.0" encoding="utf-8"?>
@@ -1918,7 +5849,7 @@
     <w:lsdException w:name="Medium Shading 2 Accent 1" w:semiHidden="0" w:uiPriority="64" w:unhideWhenUsed="0"/>
     <w:lsdException w:name="Medium List 1 Accent 1" w:semiHidden="0" w:uiPriority="65" w:unhideWhenUsed="0"/>
     <w:lsdException w:name="Revision" w:unhideWhenUsed="0"/>
-    <w:lsdException w:name="List Paragraph" w:semiHidden="0" w:uiPriority="34" w:unhideWhenUsed="0"/>
+    <w:lsdException w:name="List Paragraph" w:semiHidden="0" w:uiPriority="34" w:unhideWhenUsed="0" w:qFormat="1"/>
     <w:lsdException w:name="Quote" w:semiHidden="0" w:uiPriority="29" w:unhideWhenUsed="0"/>
     <w:lsdException w:name="Intense Quote" w:semiHidden="0" w:uiPriority="30" w:unhideWhenUsed="0" w:qFormat="1"/>
     <w:lsdException w:name="Medium List 2 Accent 1" w:semiHidden="0" w:uiPriority="66" w:unhideWhenUsed="0"/>
@@ -2518,6 +6449,7 @@
     <w:name w:val="List Paragraph"/>
     <w:basedOn w:val="Normal"/>
     <w:uiPriority w:val="34"/>
+    <w:qFormat/>
     <w:rsid w:val="00B2111F"/>
     <w:pPr>
       <w:spacing w:line="240" w:lineRule="auto"/>

</xml_diff>